<commit_message>
New version of pandoc_reference.docx
This one works for tables. We needed to set the table style to 'Table' rather than 'TableNormalNew' to get the formatting to stick.
</commit_message>
<xml_diff>
--- a/Docs/pandoc_reference.docx
+++ b/Docs/pandoc_reference.docx
@@ -1,6 +1,6 @@
 
 <file path=word/document.xml><?xml version="1.0" encoding="utf-8"?>
-<w:document xmlns:wpc="http://schemas.microsoft.com/office/word/2010/wordprocessingCanvas" xmlns:mc="http://schemas.openxmlformats.org/markup-compatibility/2006" xmlns:o="urn:schemas-microsoft-com:office:office" xmlns:r="http://schemas.openxmlformats.org/officeDocument/2006/relationships" xmlns:m="http://schemas.openxmlformats.org/officeDocument/2006/math" xmlns:v="urn:schemas-microsoft-com:vml" xmlns:wp14="http://schemas.microsoft.com/office/word/2010/wordprocessingDrawing" xmlns:wp="http://schemas.openxmlformats.org/drawingml/2006/wordprocessingDrawing" xmlns:w10="urn:schemas-microsoft-com:office:word" xmlns:w="http://schemas.openxmlformats.org/wordprocessingml/2006/main" xmlns:w14="http://schemas.microsoft.com/office/word/2010/wordml" xmlns:w15="http://schemas.microsoft.com/office/word/2012/wordml" xmlns:wpg="http://schemas.microsoft.com/office/word/2010/wordprocessingGroup" xmlns:wpi="http://schemas.microsoft.com/office/word/2010/wordprocessingInk" xmlns:wne="http://schemas.microsoft.com/office/word/2006/wordml" xmlns:wps="http://schemas.microsoft.com/office/word/2010/wordprocessingShape" mc:Ignorable="w14 w15 wp14">
+<w:document xmlns:wpc="http://schemas.microsoft.com/office/word/2010/wordprocessingCanvas" xmlns:mc="http://schemas.openxmlformats.org/markup-compatibility/2006" xmlns:o="urn:schemas-microsoft-com:office:office" xmlns:r="http://schemas.openxmlformats.org/officeDocument/2006/relationships" xmlns:m="http://schemas.openxmlformats.org/officeDocument/2006/math" xmlns:v="urn:schemas-microsoft-com:vml" xmlns:wp14="http://schemas.microsoft.com/office/word/2010/wordprocessingDrawing" xmlns:wp="http://schemas.openxmlformats.org/drawingml/2006/wordprocessingDrawing" xmlns:w10="urn:schemas-microsoft-com:office:word" xmlns:w="http://schemas.openxmlformats.org/wordprocessingml/2006/main" xmlns:w14="http://schemas.microsoft.com/office/word/2010/wordml" xmlns:wpg="http://schemas.microsoft.com/office/word/2010/wordprocessingGroup" xmlns:wpi="http://schemas.microsoft.com/office/word/2010/wordprocessingInk" xmlns:wne="http://schemas.microsoft.com/office/word/2006/wordml" xmlns:wps="http://schemas.microsoft.com/office/word/2010/wordprocessingShape" mc:Ignorable="w14 wp14">
   <w:body>
     <w:p>
       <w:pPr>
@@ -303,8 +303,6 @@
             <w:fldChar w:fldCharType="end"/>
           </w:r>
         </w:p>
-        <w:bookmarkStart w:id="0" w:name="_GoBack" w:displacedByCustomXml="next"/>
-        <w:bookmarkEnd w:id="0" w:displacedByCustomXml="next"/>
       </w:sdtContent>
     </w:sdt>
     <w:p/>
@@ -312,12 +310,12 @@
       <w:pPr>
         <w:pStyle w:val="Heading1"/>
       </w:pPr>
-      <w:bookmarkStart w:id="1" w:name="_Toc475531825"/>
+      <w:bookmarkStart w:id="0" w:name="_Toc475531825"/>
       <w:r>
         <w:lastRenderedPageBreak/>
         <w:t>Heading 1</w:t>
       </w:r>
-      <w:bookmarkEnd w:id="1"/>
+      <w:bookmarkEnd w:id="0"/>
     </w:p>
     <w:p>
       <w:r>
@@ -332,27 +330,27 @@
           <w:numId w:val="5"/>
         </w:numPr>
       </w:pPr>
-      <w:bookmarkStart w:id="2" w:name="_Toc475531826"/>
+      <w:bookmarkStart w:id="1" w:name="_Toc475531826"/>
       <w:r>
         <w:t>Heading</w:t>
       </w:r>
       <w:r>
         <w:t xml:space="preserve"> 2</w:t>
       </w:r>
+      <w:bookmarkEnd w:id="1"/>
+    </w:p>
+    <w:p>
+      <w:pPr>
+        <w:pStyle w:val="Heading3"/>
+      </w:pPr>
+      <w:bookmarkStart w:id="2" w:name="_Toc475531827"/>
+      <w:r>
+        <w:t>Heading 3</w:t>
+      </w:r>
       <w:bookmarkEnd w:id="2"/>
     </w:p>
     <w:p>
       <w:pPr>
-        <w:pStyle w:val="Heading3"/>
-      </w:pPr>
-      <w:bookmarkStart w:id="3" w:name="_Toc475531827"/>
-      <w:r>
-        <w:t>Heading 3</w:t>
-      </w:r>
-      <w:bookmarkEnd w:id="3"/>
-    </w:p>
-    <w:p>
-      <w:pPr>
         <w:pStyle w:val="Heading4"/>
       </w:pPr>
       <w:r>
@@ -457,12 +455,10 @@
         <w:pStyle w:val="SourceCode"/>
       </w:pPr>
       <w:proofErr w:type="spellStart"/>
-      <w:proofErr w:type="gramStart"/>
       <w:r>
         <w:t>pandoc</w:t>
       </w:r>
       <w:proofErr w:type="spellEnd"/>
-      <w:proofErr w:type="gramEnd"/>
       <w:r>
         <w:t xml:space="preserve"> -f </w:t>
       </w:r>
@@ -497,7 +493,15 @@
         <w:t>-</w:t>
       </w:r>
       <w:r>
-        <w:t xml:space="preserve">–toc </w:t>
+        <w:t>–</w:t>
+      </w:r>
+      <w:proofErr w:type="spellStart"/>
+      <w:r>
+        <w:t>toc</w:t>
+      </w:r>
+      <w:proofErr w:type="spellEnd"/>
+      <w:r>
+        <w:t xml:space="preserve"> </w:t>
       </w:r>
       <w:r>
         <w:t>-</w:t>
@@ -630,7 +634,7 @@
     <w:p/>
     <w:tbl>
       <w:tblPr>
-        <w:tblStyle w:val="TableNormalNew"/>
+        <w:tblStyle w:val="Table"/>
         <w:tblW w:w="0" w:type="auto"/>
         <w:tblLook w:val="04A0" w:firstRow="1" w:lastRow="0" w:firstColumn="1" w:lastColumn="0" w:noHBand="0" w:noVBand="1"/>
       </w:tblPr>
@@ -641,6 +645,8 @@
       <w:tr>
         <w:trPr>
           <w:cnfStyle w:val="100000000000" w:firstRow="1" w:lastRow="0" w:firstColumn="0" w:lastColumn="0" w:oddVBand="0" w:evenVBand="0" w:oddHBand="0" w:evenHBand="0" w:firstRowFirstColumn="0" w:firstRowLastColumn="0" w:lastRowFirstColumn="0" w:lastRowLastColumn="0"/>
+          <w:trHeight w:val="378"/>
+          <w:tblHeader/>
         </w:trPr>
         <w:tc>
           <w:tcPr>
@@ -648,7 +654,19 @@
             <w:tcW w:w="4503" w:type="dxa"/>
           </w:tcPr>
           <w:p>
+            <w:pPr>
+              <w:rPr>
+                <w:sz w:val="20"/>
+                <w:szCs w:val="20"/>
+              </w:rPr>
+            </w:pPr>
+            <w:bookmarkStart w:id="3" w:name="_GoBack"/>
+            <w:bookmarkEnd w:id="3"/>
             <w:r>
+              <w:rPr>
+                <w:sz w:val="20"/>
+                <w:szCs w:val="20"/>
+              </w:rPr>
               <w:t>Table Heading</w:t>
             </w:r>
           </w:p>
@@ -660,8 +678,16 @@
           <w:p>
             <w:pPr>
               <w:cnfStyle w:val="100000000000" w:firstRow="1" w:lastRow="0" w:firstColumn="0" w:lastColumn="0" w:oddVBand="0" w:evenVBand="0" w:oddHBand="0" w:evenHBand="0" w:firstRowFirstColumn="0" w:firstRowLastColumn="0" w:lastRowFirstColumn="0" w:lastRowLastColumn="0"/>
+              <w:rPr>
+                <w:sz w:val="20"/>
+                <w:szCs w:val="20"/>
+              </w:rPr>
             </w:pPr>
             <w:r>
+              <w:rPr>
+                <w:sz w:val="20"/>
+                <w:szCs w:val="20"/>
+              </w:rPr>
               <w:t>Table Heading</w:t>
             </w:r>
           </w:p>
@@ -670,6 +696,7 @@
       <w:tr>
         <w:trPr>
           <w:cnfStyle w:val="000000100000" w:firstRow="0" w:lastRow="0" w:firstColumn="0" w:lastColumn="0" w:oddVBand="0" w:evenVBand="0" w:oddHBand="1" w:evenHBand="0" w:firstRowFirstColumn="0" w:firstRowLastColumn="0" w:lastRowFirstColumn="0" w:lastRowLastColumn="0"/>
+          <w:trHeight w:val="378"/>
         </w:trPr>
         <w:tc>
           <w:tcPr>
@@ -677,7 +704,17 @@
             <w:tcW w:w="4503" w:type="dxa"/>
           </w:tcPr>
           <w:p>
+            <w:pPr>
+              <w:rPr>
+                <w:sz w:val="20"/>
+                <w:szCs w:val="20"/>
+              </w:rPr>
+            </w:pPr>
             <w:r>
+              <w:rPr>
+                <w:sz w:val="20"/>
+                <w:szCs w:val="20"/>
+              </w:rPr>
               <w:t>Table cell</w:t>
             </w:r>
           </w:p>
@@ -689,8 +726,16 @@
           <w:p>
             <w:pPr>
               <w:cnfStyle w:val="000000100000" w:firstRow="0" w:lastRow="0" w:firstColumn="0" w:lastColumn="0" w:oddVBand="0" w:evenVBand="0" w:oddHBand="1" w:evenHBand="0" w:firstRowFirstColumn="0" w:firstRowLastColumn="0" w:lastRowFirstColumn="0" w:lastRowLastColumn="0"/>
+              <w:rPr>
+                <w:sz w:val="20"/>
+                <w:szCs w:val="20"/>
+              </w:rPr>
             </w:pPr>
             <w:r>
+              <w:rPr>
+                <w:sz w:val="20"/>
+                <w:szCs w:val="20"/>
+              </w:rPr>
               <w:t>Table Cell</w:t>
             </w:r>
           </w:p>
@@ -699,6 +744,7 @@
       <w:tr>
         <w:trPr>
           <w:cnfStyle w:val="000000010000" w:firstRow="0" w:lastRow="0" w:firstColumn="0" w:lastColumn="0" w:oddVBand="0" w:evenVBand="0" w:oddHBand="0" w:evenHBand="1" w:firstRowFirstColumn="0" w:firstRowLastColumn="0" w:lastRowFirstColumn="0" w:lastRowLastColumn="0"/>
+          <w:trHeight w:val="378"/>
         </w:trPr>
         <w:tc>
           <w:tcPr>
@@ -706,7 +752,17 @@
             <w:tcW w:w="4503" w:type="dxa"/>
           </w:tcPr>
           <w:p>
+            <w:pPr>
+              <w:rPr>
+                <w:sz w:val="20"/>
+                <w:szCs w:val="20"/>
+              </w:rPr>
+            </w:pPr>
             <w:r>
+              <w:rPr>
+                <w:sz w:val="20"/>
+                <w:szCs w:val="20"/>
+              </w:rPr>
               <w:t>Table cell</w:t>
             </w:r>
           </w:p>
@@ -718,8 +774,16 @@
           <w:p>
             <w:pPr>
               <w:cnfStyle w:val="000000010000" w:firstRow="0" w:lastRow="0" w:firstColumn="0" w:lastColumn="0" w:oddVBand="0" w:evenVBand="0" w:oddHBand="0" w:evenHBand="1" w:firstRowFirstColumn="0" w:firstRowLastColumn="0" w:lastRowFirstColumn="0" w:lastRowLastColumn="0"/>
+              <w:rPr>
+                <w:sz w:val="20"/>
+                <w:szCs w:val="20"/>
+              </w:rPr>
             </w:pPr>
             <w:r>
+              <w:rPr>
+                <w:sz w:val="20"/>
+                <w:szCs w:val="20"/>
+              </w:rPr>
               <w:t>Table cell</w:t>
             </w:r>
           </w:p>
@@ -757,7 +821,22 @@
       </w:r>
       <w:proofErr w:type="spellEnd"/>
       <w:r>
-        <w:t xml:space="preserve"> style instead.</w:t>
+        <w:t xml:space="preserve"> </w:t>
+      </w:r>
+      <w:r>
+        <w:t xml:space="preserve">and/or </w:t>
+      </w:r>
+      <w:r>
+        <w:rPr>
+          <w:rStyle w:val="VerbatimCharChar"/>
+        </w:rPr>
+        <w:t>Table</w:t>
+      </w:r>
+      <w:r>
+        <w:t xml:space="preserve"> </w:t>
+      </w:r>
+      <w:r>
+        <w:t>style instead.</w:t>
       </w:r>
     </w:p>
     <w:p/>
@@ -834,14 +913,9 @@
       </w:r>
       <w:proofErr w:type="spellStart"/>
       <w:r>
-        <w:t>w</w:t>
-      </w:r>
-      <w:proofErr w:type="gramStart"/>
-      <w:r>
-        <w:t>:tblStyle</w:t>
+        <w:t>w:tblStyle</w:t>
       </w:r>
       <w:proofErr w:type="spellEnd"/>
-      <w:proofErr w:type="gramEnd"/>
       <w:r>
         <w:t xml:space="preserve"> w:val=\"TableNormal\"/&lt;w:tblStyle w:val=\"NewTableStyle\"/g" word\document.xml &gt; word\document2.xml</w:t>
       </w:r>
@@ -850,13 +924,8 @@
       <w:pPr>
         <w:pStyle w:val="SourceCode"/>
       </w:pPr>
-      <w:proofErr w:type="gramStart"/>
-      <w:r>
-        <w:t>copy</w:t>
-      </w:r>
-      <w:proofErr w:type="gramEnd"/>
-      <w:r>
-        <w:t xml:space="preserve"> word\document2.xml word\document.xml /y</w:t>
+      <w:r>
+        <w:t>copy word\document2.xml word\document.xml /y</w:t>
       </w:r>
     </w:p>
     <w:p>
@@ -882,13 +951,8 @@
       <w:pPr>
         <w:pStyle w:val="SourceCode"/>
       </w:pPr>
-      <w:proofErr w:type="gramStart"/>
-      <w:r>
-        <w:t>rem</w:t>
-      </w:r>
-      <w:proofErr w:type="gramEnd"/>
-      <w:r>
-        <w:t xml:space="preserve"> Convert to </w:t>
+      <w:r>
+        <w:t xml:space="preserve">rem Convert to </w:t>
       </w:r>
       <w:proofErr w:type="spellStart"/>
       <w:r>
@@ -904,12 +968,10 @@
         <w:pStyle w:val="SourceCode"/>
       </w:pPr>
       <w:proofErr w:type="spellStart"/>
-      <w:proofErr w:type="gramStart"/>
       <w:r>
         <w:t>pandoc</w:t>
       </w:r>
       <w:proofErr w:type="spellEnd"/>
-      <w:proofErr w:type="gramEnd"/>
       <w:r>
         <w:t xml:space="preserve"> -f </w:t>
       </w:r>
@@ -927,10 +989,26 @@
       </w:r>
       <w:proofErr w:type="spellEnd"/>
       <w:r>
-        <w:t xml:space="preserve"> -o DatabaseHandover.docx --reference-docx=pandoc_reference.docx --toc --toc-depth=3  </w:t>
+        <w:t xml:space="preserve"> -o DatabaseHandover.docx --reference-docx=pandoc_reference.docx --</w:t>
       </w:r>
       <w:proofErr w:type="spellStart"/>
       <w:r>
+        <w:t>toc</w:t>
+      </w:r>
+      <w:proofErr w:type="spellEnd"/>
+      <w:r>
+        <w:t xml:space="preserve"> --</w:t>
+      </w:r>
+      <w:proofErr w:type="spellStart"/>
+      <w:r>
+        <w:t>toc</w:t>
+      </w:r>
+      <w:proofErr w:type="spellEnd"/>
+      <w:r>
+        <w:t xml:space="preserve">-depth=3  </w:t>
+      </w:r>
+      <w:proofErr w:type="spellStart"/>
+      <w:r>
         <w:t>DatabaseHandover.rst</w:t>
       </w:r>
       <w:proofErr w:type="spellEnd"/>
@@ -944,26 +1022,16 @@
       <w:pPr>
         <w:pStyle w:val="SourceCode"/>
       </w:pPr>
-      <w:proofErr w:type="gramStart"/>
-      <w:r>
-        <w:t>rem</w:t>
-      </w:r>
-      <w:proofErr w:type="gramEnd"/>
-      <w:r>
-        <w:t xml:space="preserve"> Extract the document.xml file next.</w:t>
+      <w:r>
+        <w:t>rem Extract the document.xml file next.</w:t>
       </w:r>
     </w:p>
     <w:p>
       <w:pPr>
         <w:pStyle w:val="SourceCode"/>
       </w:pPr>
-      <w:proofErr w:type="gramStart"/>
-      <w:r>
-        <w:t>del</w:t>
-      </w:r>
-      <w:proofErr w:type="gramEnd"/>
-      <w:r>
-        <w:t xml:space="preserve"> word\document.xml</w:t>
+      <w:r>
+        <w:t>del word\document.xml</w:t>
       </w:r>
     </w:p>
     <w:p>
@@ -983,26 +1051,16 @@
       <w:pPr>
         <w:pStyle w:val="SourceCode"/>
       </w:pPr>
-      <w:proofErr w:type="gramStart"/>
-      <w:r>
-        <w:t>rem</w:t>
-      </w:r>
-      <w:proofErr w:type="gramEnd"/>
-      <w:r>
-        <w:t xml:space="preserve"> Convert table styles from the default to my desired style.</w:t>
+      <w:r>
+        <w:t>rem Convert table styles from the default to my desired style.</w:t>
       </w:r>
     </w:p>
     <w:p>
       <w:pPr>
         <w:pStyle w:val="SourceCode"/>
       </w:pPr>
-      <w:proofErr w:type="gramStart"/>
-      <w:r>
-        <w:t>rem</w:t>
-      </w:r>
-      <w:proofErr w:type="gramEnd"/>
-      <w:r>
-        <w:t xml:space="preserve"> replace "</w:t>
+      <w:r>
+        <w:t>rem replace "</w:t>
       </w:r>
       <w:proofErr w:type="spellStart"/>
       <w:r>
@@ -1033,11 +1091,9 @@
       <w:pPr>
         <w:pStyle w:val="SourceCode"/>
       </w:pPr>
-      <w:proofErr w:type="gramStart"/>
       <w:r>
         <w:t>pause</w:t>
       </w:r>
-      <w:proofErr w:type="gramEnd"/>
     </w:p>
     <w:p>
       <w:pPr>
@@ -1048,13 +1104,8 @@
       <w:pPr>
         <w:pStyle w:val="SourceCode"/>
       </w:pPr>
-      <w:proofErr w:type="gramStart"/>
-      <w:r>
-        <w:t>rem</w:t>
-      </w:r>
-      <w:proofErr w:type="gramEnd"/>
-      <w:r>
-        <w:t xml:space="preserve"> Update the </w:t>
+      <w:r>
+        <w:t xml:space="preserve">rem Update the </w:t>
       </w:r>
       <w:proofErr w:type="spellStart"/>
       <w:r>
@@ -1084,8 +1135,8 @@
 </file>
 
 <file path=word/numbering.xml><?xml version="1.0" encoding="utf-8"?>
-<w:numbering xmlns:wpc="http://schemas.microsoft.com/office/word/2010/wordprocessingCanvas" xmlns:mc="http://schemas.openxmlformats.org/markup-compatibility/2006" xmlns:o="urn:schemas-microsoft-com:office:office" xmlns:r="http://schemas.openxmlformats.org/officeDocument/2006/relationships" xmlns:m="http://schemas.openxmlformats.org/officeDocument/2006/math" xmlns:v="urn:schemas-microsoft-com:vml" xmlns:wp14="http://schemas.microsoft.com/office/word/2010/wordprocessingDrawing" xmlns:wp="http://schemas.openxmlformats.org/drawingml/2006/wordprocessingDrawing" xmlns:w10="urn:schemas-microsoft-com:office:word" xmlns:w="http://schemas.openxmlformats.org/wordprocessingml/2006/main" xmlns:w14="http://schemas.microsoft.com/office/word/2010/wordml" xmlns:w15="http://schemas.microsoft.com/office/word/2012/wordml" xmlns:wpg="http://schemas.microsoft.com/office/word/2010/wordprocessingGroup" xmlns:wpi="http://schemas.microsoft.com/office/word/2010/wordprocessingInk" xmlns:wne="http://schemas.microsoft.com/office/word/2006/wordml" xmlns:wps="http://schemas.microsoft.com/office/word/2010/wordprocessingShape" mc:Ignorable="w14 w15 wp14">
-  <w:abstractNum w:abstractNumId="0" w15:restartNumberingAfterBreak="0">
+<w:numbering xmlns:wpc="http://schemas.microsoft.com/office/word/2010/wordprocessingCanvas" xmlns:mc="http://schemas.openxmlformats.org/markup-compatibility/2006" xmlns:o="urn:schemas-microsoft-com:office:office" xmlns:r="http://schemas.openxmlformats.org/officeDocument/2006/relationships" xmlns:m="http://schemas.openxmlformats.org/officeDocument/2006/math" xmlns:v="urn:schemas-microsoft-com:vml" xmlns:wp14="http://schemas.microsoft.com/office/word/2010/wordprocessingDrawing" xmlns:wp="http://schemas.openxmlformats.org/drawingml/2006/wordprocessingDrawing" xmlns:w10="urn:schemas-microsoft-com:office:word" xmlns:w="http://schemas.openxmlformats.org/wordprocessingml/2006/main" xmlns:w14="http://schemas.microsoft.com/office/word/2010/wordml" xmlns:wpg="http://schemas.microsoft.com/office/word/2010/wordprocessingGroup" xmlns:wpi="http://schemas.microsoft.com/office/word/2010/wordprocessingInk" xmlns:wne="http://schemas.microsoft.com/office/word/2006/wordml" xmlns:wps="http://schemas.microsoft.com/office/word/2010/wordprocessingShape" mc:Ignorable="w14 wp14">
+  <w:abstractNum w:abstractNumId="0">
     <w:nsid w:val="069816A1"/>
     <w:multiLevelType w:val="multilevel"/>
     <w:tmpl w:val="C23AB256"/>
@@ -1171,7 +1222,7 @@
       </w:pPr>
     </w:lvl>
   </w:abstractNum>
-  <w:abstractNum w:abstractNumId="1" w15:restartNumberingAfterBreak="0">
+  <w:abstractNum w:abstractNumId="1">
     <w:nsid w:val="3EEE6451"/>
     <w:multiLevelType w:val="multilevel"/>
     <w:tmpl w:val="352C5034"/>
@@ -1303,7 +1354,7 @@
       </w:rPr>
     </w:lvl>
   </w:abstractNum>
-  <w:abstractNum w:abstractNumId="2" w15:restartNumberingAfterBreak="0">
+  <w:abstractNum w:abstractNumId="2">
     <w:nsid w:val="53203030"/>
     <w:multiLevelType w:val="multilevel"/>
     <w:tmpl w:val="0809001F"/>
@@ -1389,7 +1440,7 @@
       </w:pPr>
     </w:lvl>
   </w:abstractNum>
-  <w:abstractNum w:abstractNumId="3" w15:restartNumberingAfterBreak="0">
+  <w:abstractNum w:abstractNumId="3">
     <w:nsid w:val="7B6409B1"/>
     <w:multiLevelType w:val="hybridMultilevel"/>
     <w:tmpl w:val="16D2BD40"/>
@@ -1548,7 +1599,7 @@
 </file>
 
 <file path=word/styles.xml><?xml version="1.0" encoding="utf-8"?>
-<w:styles xmlns:mc="http://schemas.openxmlformats.org/markup-compatibility/2006" xmlns:r="http://schemas.openxmlformats.org/officeDocument/2006/relationships" xmlns:w="http://schemas.openxmlformats.org/wordprocessingml/2006/main" xmlns:w14="http://schemas.microsoft.com/office/word/2010/wordml" xmlns:w15="http://schemas.microsoft.com/office/word/2012/wordml" mc:Ignorable="w14 w15">
+<w:styles xmlns:mc="http://schemas.openxmlformats.org/markup-compatibility/2006" xmlns:r="http://schemas.openxmlformats.org/officeDocument/2006/relationships" xmlns:w="http://schemas.openxmlformats.org/wordprocessingml/2006/main" xmlns:w14="http://schemas.microsoft.com/office/word/2010/wordml" mc:Ignorable="w14">
   <w:docDefaults>
     <w:rPrDefault>
       <w:rPr>
@@ -1564,383 +1615,149 @@
       </w:pPr>
     </w:pPrDefault>
   </w:docDefaults>
-  <w:latentStyles w:defLockedState="0" w:defUIPriority="99" w:defSemiHidden="0" w:defUnhideWhenUsed="0" w:defQFormat="0" w:count="371">
-    <w:lsdException w:name="Normal" w:uiPriority="0" w:qFormat="1"/>
-    <w:lsdException w:name="heading 1" w:uiPriority="9" w:qFormat="1"/>
-    <w:lsdException w:name="heading 2" w:semiHidden="1" w:uiPriority="9" w:unhideWhenUsed="1" w:qFormat="1"/>
-    <w:lsdException w:name="heading 3" w:semiHidden="1" w:uiPriority="9" w:unhideWhenUsed="1" w:qFormat="1"/>
-    <w:lsdException w:name="heading 4" w:semiHidden="1" w:uiPriority="9" w:unhideWhenUsed="1" w:qFormat="1"/>
-    <w:lsdException w:name="heading 5" w:semiHidden="1" w:uiPriority="9" w:unhideWhenUsed="1" w:qFormat="1"/>
-    <w:lsdException w:name="heading 6" w:semiHidden="1" w:uiPriority="9" w:unhideWhenUsed="1" w:qFormat="1"/>
-    <w:lsdException w:name="heading 7" w:semiHidden="1" w:uiPriority="9" w:unhideWhenUsed="1" w:qFormat="1"/>
-    <w:lsdException w:name="heading 8" w:semiHidden="1" w:uiPriority="9" w:unhideWhenUsed="1" w:qFormat="1"/>
-    <w:lsdException w:name="heading 9" w:semiHidden="1" w:uiPriority="9" w:unhideWhenUsed="1" w:qFormat="1"/>
-    <w:lsdException w:name="index 1" w:semiHidden="1" w:unhideWhenUsed="1"/>
-    <w:lsdException w:name="index 2" w:semiHidden="1" w:unhideWhenUsed="1"/>
-    <w:lsdException w:name="index 3" w:semiHidden="1" w:unhideWhenUsed="1"/>
-    <w:lsdException w:name="index 4" w:semiHidden="1" w:unhideWhenUsed="1"/>
-    <w:lsdException w:name="index 5" w:semiHidden="1" w:unhideWhenUsed="1"/>
-    <w:lsdException w:name="index 6" w:semiHidden="1" w:unhideWhenUsed="1"/>
-    <w:lsdException w:name="index 7" w:semiHidden="1" w:unhideWhenUsed="1"/>
-    <w:lsdException w:name="index 8" w:semiHidden="1" w:unhideWhenUsed="1"/>
-    <w:lsdException w:name="index 9" w:semiHidden="1" w:unhideWhenUsed="1"/>
-    <w:lsdException w:name="toc 1" w:semiHidden="1" w:uiPriority="39" w:unhideWhenUsed="1"/>
-    <w:lsdException w:name="toc 2" w:semiHidden="1" w:uiPriority="39" w:unhideWhenUsed="1"/>
-    <w:lsdException w:name="toc 3" w:semiHidden="1" w:uiPriority="39" w:unhideWhenUsed="1"/>
-    <w:lsdException w:name="toc 4" w:semiHidden="1" w:uiPriority="39" w:unhideWhenUsed="1"/>
-    <w:lsdException w:name="toc 5" w:semiHidden="1" w:uiPriority="39" w:unhideWhenUsed="1"/>
-    <w:lsdException w:name="toc 6" w:semiHidden="1" w:uiPriority="39" w:unhideWhenUsed="1"/>
-    <w:lsdException w:name="toc 7" w:semiHidden="1" w:uiPriority="39" w:unhideWhenUsed="1"/>
-    <w:lsdException w:name="toc 8" w:semiHidden="1" w:uiPriority="39" w:unhideWhenUsed="1"/>
-    <w:lsdException w:name="toc 9" w:semiHidden="1" w:uiPriority="39" w:unhideWhenUsed="1"/>
-    <w:lsdException w:name="Normal Indent" w:semiHidden="1" w:unhideWhenUsed="1"/>
-    <w:lsdException w:name="footnote text" w:semiHidden="1" w:unhideWhenUsed="1"/>
-    <w:lsdException w:name="annotation text" w:semiHidden="1" w:unhideWhenUsed="1"/>
-    <w:lsdException w:name="header" w:semiHidden="1" w:unhideWhenUsed="1"/>
-    <w:lsdException w:name="footer" w:semiHidden="1" w:unhideWhenUsed="1"/>
-    <w:lsdException w:name="index heading" w:semiHidden="1" w:unhideWhenUsed="1"/>
-    <w:lsdException w:name="caption" w:semiHidden="1" w:uiPriority="35" w:unhideWhenUsed="1" w:qFormat="1"/>
-    <w:lsdException w:name="table of figures" w:semiHidden="1" w:unhideWhenUsed="1"/>
-    <w:lsdException w:name="envelope address" w:semiHidden="1" w:unhideWhenUsed="1"/>
-    <w:lsdException w:name="envelope return" w:semiHidden="1" w:unhideWhenUsed="1"/>
-    <w:lsdException w:name="footnote reference" w:semiHidden="1" w:unhideWhenUsed="1"/>
-    <w:lsdException w:name="annotation reference" w:semiHidden="1" w:unhideWhenUsed="1"/>
-    <w:lsdException w:name="line number" w:semiHidden="1" w:unhideWhenUsed="1"/>
-    <w:lsdException w:name="page number" w:semiHidden="1" w:unhideWhenUsed="1"/>
-    <w:lsdException w:name="endnote reference" w:semiHidden="1" w:unhideWhenUsed="1"/>
-    <w:lsdException w:name="endnote text" w:semiHidden="1" w:unhideWhenUsed="1"/>
-    <w:lsdException w:name="table of authorities" w:semiHidden="1" w:unhideWhenUsed="1"/>
-    <w:lsdException w:name="macro" w:semiHidden="1" w:unhideWhenUsed="1"/>
-    <w:lsdException w:name="toa heading" w:semiHidden="1" w:unhideWhenUsed="1"/>
-    <w:lsdException w:name="List" w:semiHidden="1" w:unhideWhenUsed="1"/>
-    <w:lsdException w:name="List Bullet" w:semiHidden="1" w:unhideWhenUsed="1"/>
-    <w:lsdException w:name="List Number" w:semiHidden="1" w:unhideWhenUsed="1"/>
-    <w:lsdException w:name="List 2" w:semiHidden="1" w:unhideWhenUsed="1"/>
-    <w:lsdException w:name="List 3" w:semiHidden="1" w:unhideWhenUsed="1"/>
-    <w:lsdException w:name="List 4" w:semiHidden="1" w:unhideWhenUsed="1"/>
-    <w:lsdException w:name="List 5" w:semiHidden="1" w:unhideWhenUsed="1"/>
-    <w:lsdException w:name="List Bullet 2" w:semiHidden="1" w:unhideWhenUsed="1"/>
-    <w:lsdException w:name="List Bullet 3" w:semiHidden="1" w:unhideWhenUsed="1"/>
-    <w:lsdException w:name="List Bullet 4" w:semiHidden="1" w:unhideWhenUsed="1"/>
-    <w:lsdException w:name="List Bullet 5" w:semiHidden="1" w:unhideWhenUsed="1"/>
-    <w:lsdException w:name="List Number 2" w:semiHidden="1" w:unhideWhenUsed="1"/>
-    <w:lsdException w:name="List Number 3" w:semiHidden="1" w:unhideWhenUsed="1"/>
-    <w:lsdException w:name="List Number 4" w:semiHidden="1" w:unhideWhenUsed="1"/>
-    <w:lsdException w:name="List Number 5" w:semiHidden="1" w:unhideWhenUsed="1"/>
-    <w:lsdException w:name="Title" w:uiPriority="10" w:qFormat="1"/>
-    <w:lsdException w:name="Closing" w:semiHidden="1" w:unhideWhenUsed="1"/>
-    <w:lsdException w:name="Signature" w:semiHidden="1" w:unhideWhenUsed="1"/>
-    <w:lsdException w:name="Default Paragraph Font" w:semiHidden="1" w:uiPriority="1" w:unhideWhenUsed="1"/>
-    <w:lsdException w:name="Body Text" w:semiHidden="1" w:unhideWhenUsed="1"/>
-    <w:lsdException w:name="Body Text Indent" w:semiHidden="1" w:unhideWhenUsed="1"/>
-    <w:lsdException w:name="List Continue" w:semiHidden="1" w:unhideWhenUsed="1"/>
-    <w:lsdException w:name="List Continue 2" w:semiHidden="1" w:unhideWhenUsed="1"/>
-    <w:lsdException w:name="List Continue 3" w:semiHidden="1" w:unhideWhenUsed="1"/>
-    <w:lsdException w:name="List Continue 4" w:semiHidden="1" w:unhideWhenUsed="1"/>
-    <w:lsdException w:name="List Continue 5" w:semiHidden="1" w:unhideWhenUsed="1"/>
-    <w:lsdException w:name="Message Header" w:semiHidden="1" w:unhideWhenUsed="1"/>
-    <w:lsdException w:name="Subtitle" w:uiPriority="11" w:qFormat="1"/>
-    <w:lsdException w:name="Salutation" w:semiHidden="1" w:unhideWhenUsed="1"/>
-    <w:lsdException w:name="Date" w:semiHidden="1" w:unhideWhenUsed="1"/>
-    <w:lsdException w:name="Body Text First Indent" w:semiHidden="1" w:unhideWhenUsed="1"/>
-    <w:lsdException w:name="Body Text First Indent 2" w:semiHidden="1" w:unhideWhenUsed="1"/>
-    <w:lsdException w:name="Note Heading" w:semiHidden="1" w:unhideWhenUsed="1"/>
-    <w:lsdException w:name="Body Text 2" w:semiHidden="1" w:unhideWhenUsed="1"/>
-    <w:lsdException w:name="Body Text 3" w:semiHidden="1" w:unhideWhenUsed="1"/>
-    <w:lsdException w:name="Body Text Indent 2" w:semiHidden="1" w:unhideWhenUsed="1"/>
-    <w:lsdException w:name="Body Text Indent 3" w:semiHidden="1" w:unhideWhenUsed="1"/>
-    <w:lsdException w:name="Block Text" w:semiHidden="1" w:unhideWhenUsed="1"/>
-    <w:lsdException w:name="Hyperlink" w:semiHidden="1" w:unhideWhenUsed="1"/>
-    <w:lsdException w:name="FollowedHyperlink" w:semiHidden="1" w:unhideWhenUsed="1"/>
-    <w:lsdException w:name="Strong" w:uiPriority="22" w:qFormat="1"/>
-    <w:lsdException w:name="Emphasis" w:uiPriority="20" w:qFormat="1"/>
-    <w:lsdException w:name="Document Map" w:semiHidden="1" w:unhideWhenUsed="1"/>
-    <w:lsdException w:name="Plain Text" w:semiHidden="1" w:unhideWhenUsed="1"/>
-    <w:lsdException w:name="E-mail Signature" w:semiHidden="1" w:unhideWhenUsed="1"/>
-    <w:lsdException w:name="HTML Top of Form" w:semiHidden="1" w:unhideWhenUsed="1"/>
-    <w:lsdException w:name="HTML Bottom of Form" w:semiHidden="1" w:unhideWhenUsed="1"/>
-    <w:lsdException w:name="Normal (Web)" w:semiHidden="1" w:unhideWhenUsed="1"/>
-    <w:lsdException w:name="HTML Acronym" w:semiHidden="1" w:unhideWhenUsed="1"/>
-    <w:lsdException w:name="HTML Address" w:semiHidden="1" w:unhideWhenUsed="1"/>
-    <w:lsdException w:name="HTML Cite" w:semiHidden="1" w:unhideWhenUsed="1"/>
-    <w:lsdException w:name="HTML Code" w:semiHidden="1" w:unhideWhenUsed="1"/>
-    <w:lsdException w:name="HTML Definition" w:semiHidden="1" w:unhideWhenUsed="1"/>
-    <w:lsdException w:name="HTML Keyboard" w:semiHidden="1" w:unhideWhenUsed="1"/>
-    <w:lsdException w:name="HTML Preformatted" w:semiHidden="1" w:unhideWhenUsed="1"/>
-    <w:lsdException w:name="HTML Sample" w:semiHidden="1" w:unhideWhenUsed="1"/>
-    <w:lsdException w:name="HTML Typewriter" w:semiHidden="1" w:unhideWhenUsed="1"/>
-    <w:lsdException w:name="HTML Variable" w:semiHidden="1" w:unhideWhenUsed="1"/>
-    <w:lsdException w:name="Normal Table" w:semiHidden="1" w:unhideWhenUsed="1"/>
-    <w:lsdException w:name="annotation subject" w:semiHidden="1" w:unhideWhenUsed="1"/>
-    <w:lsdException w:name="No List" w:semiHidden="1" w:unhideWhenUsed="1"/>
-    <w:lsdException w:name="Outline List 1" w:semiHidden="1" w:unhideWhenUsed="1"/>
-    <w:lsdException w:name="Outline List 2" w:semiHidden="1" w:unhideWhenUsed="1"/>
-    <w:lsdException w:name="Outline List 3" w:semiHidden="1" w:unhideWhenUsed="1"/>
-    <w:lsdException w:name="Table Simple 1" w:semiHidden="1" w:unhideWhenUsed="1"/>
-    <w:lsdException w:name="Table Simple 2" w:semiHidden="1" w:unhideWhenUsed="1"/>
-    <w:lsdException w:name="Table Simple 3" w:semiHidden="1" w:unhideWhenUsed="1"/>
-    <w:lsdException w:name="Table Classic 1" w:semiHidden="1" w:unhideWhenUsed="1"/>
-    <w:lsdException w:name="Table Classic 2" w:semiHidden="1" w:unhideWhenUsed="1"/>
-    <w:lsdException w:name="Table Classic 3" w:semiHidden="1" w:unhideWhenUsed="1"/>
-    <w:lsdException w:name="Table Classic 4" w:semiHidden="1" w:unhideWhenUsed="1"/>
-    <w:lsdException w:name="Table Colorful 1" w:semiHidden="1" w:unhideWhenUsed="1"/>
-    <w:lsdException w:name="Table Colorful 2" w:semiHidden="1" w:unhideWhenUsed="1"/>
-    <w:lsdException w:name="Table Colorful 3" w:semiHidden="1" w:unhideWhenUsed="1"/>
-    <w:lsdException w:name="Table Columns 1" w:semiHidden="1" w:unhideWhenUsed="1"/>
-    <w:lsdException w:name="Table Columns 2" w:semiHidden="1" w:unhideWhenUsed="1"/>
-    <w:lsdException w:name="Table Columns 3" w:semiHidden="1" w:unhideWhenUsed="1"/>
-    <w:lsdException w:name="Table Columns 4" w:semiHidden="1" w:unhideWhenUsed="1"/>
-    <w:lsdException w:name="Table Columns 5" w:semiHidden="1" w:unhideWhenUsed="1"/>
-    <w:lsdException w:name="Table Grid 1" w:semiHidden="1" w:unhideWhenUsed="1"/>
-    <w:lsdException w:name="Table Grid 2" w:semiHidden="1" w:unhideWhenUsed="1"/>
-    <w:lsdException w:name="Table Grid 3" w:semiHidden="1" w:unhideWhenUsed="1"/>
-    <w:lsdException w:name="Table Grid 4" w:semiHidden="1" w:unhideWhenUsed="1"/>
-    <w:lsdException w:name="Table Grid 5" w:semiHidden="1" w:unhideWhenUsed="1"/>
-    <w:lsdException w:name="Table Grid 6" w:semiHidden="1" w:unhideWhenUsed="1"/>
-    <w:lsdException w:name="Table Grid 7" w:semiHidden="1" w:unhideWhenUsed="1"/>
-    <w:lsdException w:name="Table Grid 8" w:semiHidden="1" w:unhideWhenUsed="1"/>
-    <w:lsdException w:name="Table List 1" w:semiHidden="1" w:unhideWhenUsed="1"/>
-    <w:lsdException w:name="Table List 2" w:semiHidden="1" w:unhideWhenUsed="1"/>
-    <w:lsdException w:name="Table List 3" w:semiHidden="1" w:unhideWhenUsed="1"/>
-    <w:lsdException w:name="Table List 4" w:semiHidden="1" w:unhideWhenUsed="1"/>
-    <w:lsdException w:name="Table List 5" w:semiHidden="1" w:unhideWhenUsed="1"/>
-    <w:lsdException w:name="Table List 6" w:semiHidden="1" w:unhideWhenUsed="1"/>
-    <w:lsdException w:name="Table List 7" w:semiHidden="1" w:unhideWhenUsed="1"/>
-    <w:lsdException w:name="Table List 8" w:semiHidden="1" w:unhideWhenUsed="1"/>
-    <w:lsdException w:name="Table 3D effects 1" w:semiHidden="1" w:unhideWhenUsed="1"/>
-    <w:lsdException w:name="Table 3D effects 2" w:semiHidden="1" w:unhideWhenUsed="1"/>
-    <w:lsdException w:name="Table 3D effects 3" w:semiHidden="1" w:unhideWhenUsed="1"/>
-    <w:lsdException w:name="Table Contemporary" w:semiHidden="1" w:unhideWhenUsed="1"/>
-    <w:lsdException w:name="Table Elegant" w:semiHidden="1" w:unhideWhenUsed="1"/>
-    <w:lsdException w:name="Table Professional" w:semiHidden="1" w:unhideWhenUsed="1"/>
-    <w:lsdException w:name="Table Subtle 1" w:semiHidden="1" w:unhideWhenUsed="1"/>
-    <w:lsdException w:name="Table Subtle 2" w:semiHidden="1" w:unhideWhenUsed="1"/>
-    <w:lsdException w:name="Table Web 1" w:semiHidden="1" w:unhideWhenUsed="1"/>
-    <w:lsdException w:name="Table Web 2" w:semiHidden="1" w:unhideWhenUsed="1"/>
-    <w:lsdException w:name="Table Web 3" w:semiHidden="1" w:unhideWhenUsed="1"/>
-    <w:lsdException w:name="Balloon Text" w:semiHidden="1" w:unhideWhenUsed="1"/>
-    <w:lsdException w:name="Table Grid" w:uiPriority="59"/>
-    <w:lsdException w:name="Table Theme" w:semiHidden="1" w:unhideWhenUsed="1"/>
-    <w:lsdException w:name="Placeholder Text" w:semiHidden="1"/>
-    <w:lsdException w:name="No Spacing" w:uiPriority="1" w:qFormat="1"/>
-    <w:lsdException w:name="Light Shading" w:uiPriority="60"/>
-    <w:lsdException w:name="Light List" w:uiPriority="61"/>
-    <w:lsdException w:name="Light Grid" w:uiPriority="62"/>
-    <w:lsdException w:name="Medium Shading 1" w:uiPriority="63"/>
-    <w:lsdException w:name="Medium Shading 2" w:uiPriority="64"/>
-    <w:lsdException w:name="Medium List 1" w:uiPriority="65"/>
-    <w:lsdException w:name="Medium List 2" w:uiPriority="66"/>
-    <w:lsdException w:name="Medium Grid 1" w:uiPriority="67"/>
-    <w:lsdException w:name="Medium Grid 2" w:uiPriority="68"/>
-    <w:lsdException w:name="Medium Grid 3" w:uiPriority="69"/>
-    <w:lsdException w:name="Dark List" w:uiPriority="70"/>
-    <w:lsdException w:name="Colorful Shading" w:uiPriority="71"/>
-    <w:lsdException w:name="Colorful List" w:uiPriority="72"/>
-    <w:lsdException w:name="Colorful Grid" w:uiPriority="73"/>
-    <w:lsdException w:name="Light Shading Accent 1" w:uiPriority="60"/>
-    <w:lsdException w:name="Light List Accent 1" w:uiPriority="61"/>
-    <w:lsdException w:name="Light Grid Accent 1" w:uiPriority="62"/>
-    <w:lsdException w:name="Medium Shading 1 Accent 1" w:uiPriority="63"/>
-    <w:lsdException w:name="Medium Shading 2 Accent 1" w:uiPriority="64"/>
-    <w:lsdException w:name="Medium List 1 Accent 1" w:uiPriority="65"/>
-    <w:lsdException w:name="Revision" w:semiHidden="1"/>
-    <w:lsdException w:name="List Paragraph" w:uiPriority="34" w:qFormat="1"/>
-    <w:lsdException w:name="Quote" w:uiPriority="29" w:qFormat="1"/>
-    <w:lsdException w:name="Intense Quote" w:uiPriority="30" w:qFormat="1"/>
-    <w:lsdException w:name="Medium List 2 Accent 1" w:uiPriority="66"/>
-    <w:lsdException w:name="Medium Grid 1 Accent 1" w:uiPriority="67"/>
-    <w:lsdException w:name="Medium Grid 2 Accent 1" w:uiPriority="68"/>
-    <w:lsdException w:name="Medium Grid 3 Accent 1" w:uiPriority="69"/>
-    <w:lsdException w:name="Dark List Accent 1" w:uiPriority="70"/>
-    <w:lsdException w:name="Colorful Shading Accent 1" w:uiPriority="71"/>
-    <w:lsdException w:name="Colorful List Accent 1" w:uiPriority="72"/>
-    <w:lsdException w:name="Colorful Grid Accent 1" w:uiPriority="73"/>
-    <w:lsdException w:name="Light Shading Accent 2" w:uiPriority="60"/>
-    <w:lsdException w:name="Light List Accent 2" w:uiPriority="61"/>
-    <w:lsdException w:name="Light Grid Accent 2" w:uiPriority="62"/>
-    <w:lsdException w:name="Medium Shading 1 Accent 2" w:uiPriority="63"/>
-    <w:lsdException w:name="Medium Shading 2 Accent 2" w:uiPriority="64"/>
-    <w:lsdException w:name="Medium List 1 Accent 2" w:uiPriority="65"/>
-    <w:lsdException w:name="Medium List 2 Accent 2" w:uiPriority="66"/>
-    <w:lsdException w:name="Medium Grid 1 Accent 2" w:uiPriority="67"/>
-    <w:lsdException w:name="Medium Grid 2 Accent 2" w:uiPriority="68"/>
-    <w:lsdException w:name="Medium Grid 3 Accent 2" w:uiPriority="69"/>
-    <w:lsdException w:name="Dark List Accent 2" w:uiPriority="70"/>
-    <w:lsdException w:name="Colorful Shading Accent 2" w:uiPriority="71"/>
-    <w:lsdException w:name="Colorful List Accent 2" w:uiPriority="72"/>
-    <w:lsdException w:name="Colorful Grid Accent 2" w:uiPriority="73"/>
-    <w:lsdException w:name="Light Shading Accent 3" w:uiPriority="60"/>
-    <w:lsdException w:name="Light List Accent 3" w:uiPriority="61"/>
-    <w:lsdException w:name="Light Grid Accent 3" w:uiPriority="62"/>
-    <w:lsdException w:name="Medium Shading 1 Accent 3" w:uiPriority="63"/>
-    <w:lsdException w:name="Medium Shading 2 Accent 3" w:uiPriority="64"/>
-    <w:lsdException w:name="Medium List 1 Accent 3" w:uiPriority="65"/>
-    <w:lsdException w:name="Medium List 2 Accent 3" w:uiPriority="66"/>
-    <w:lsdException w:name="Medium Grid 1 Accent 3" w:uiPriority="67"/>
-    <w:lsdException w:name="Medium Grid 2 Accent 3" w:uiPriority="68"/>
-    <w:lsdException w:name="Medium Grid 3 Accent 3" w:uiPriority="69"/>
-    <w:lsdException w:name="Dark List Accent 3" w:uiPriority="70"/>
-    <w:lsdException w:name="Colorful Shading Accent 3" w:uiPriority="71"/>
-    <w:lsdException w:name="Colorful List Accent 3" w:uiPriority="72"/>
-    <w:lsdException w:name="Colorful Grid Accent 3" w:uiPriority="73"/>
-    <w:lsdException w:name="Light Shading Accent 4" w:uiPriority="60"/>
-    <w:lsdException w:name="Light List Accent 4" w:uiPriority="61"/>
-    <w:lsdException w:name="Light Grid Accent 4" w:uiPriority="62"/>
-    <w:lsdException w:name="Medium Shading 1 Accent 4" w:uiPriority="63"/>
-    <w:lsdException w:name="Medium Shading 2 Accent 4" w:uiPriority="64"/>
-    <w:lsdException w:name="Medium List 1 Accent 4" w:uiPriority="65"/>
-    <w:lsdException w:name="Medium List 2 Accent 4" w:uiPriority="66"/>
-    <w:lsdException w:name="Medium Grid 1 Accent 4" w:uiPriority="67"/>
-    <w:lsdException w:name="Medium Grid 2 Accent 4" w:uiPriority="68"/>
-    <w:lsdException w:name="Medium Grid 3 Accent 4" w:uiPriority="69"/>
-    <w:lsdException w:name="Dark List Accent 4" w:uiPriority="70"/>
-    <w:lsdException w:name="Colorful Shading Accent 4" w:uiPriority="71"/>
-    <w:lsdException w:name="Colorful List Accent 4" w:uiPriority="72"/>
-    <w:lsdException w:name="Colorful Grid Accent 4" w:uiPriority="73"/>
-    <w:lsdException w:name="Light Shading Accent 5" w:uiPriority="60"/>
-    <w:lsdException w:name="Light List Accent 5" w:uiPriority="61"/>
-    <w:lsdException w:name="Light Grid Accent 5" w:uiPriority="62"/>
-    <w:lsdException w:name="Medium Shading 1 Accent 5" w:uiPriority="63"/>
-    <w:lsdException w:name="Medium Shading 2 Accent 5" w:uiPriority="64"/>
-    <w:lsdException w:name="Medium List 1 Accent 5" w:uiPriority="65"/>
-    <w:lsdException w:name="Medium List 2 Accent 5" w:uiPriority="66"/>
-    <w:lsdException w:name="Medium Grid 1 Accent 5" w:uiPriority="67"/>
-    <w:lsdException w:name="Medium Grid 2 Accent 5" w:uiPriority="68"/>
-    <w:lsdException w:name="Medium Grid 3 Accent 5" w:uiPriority="69"/>
-    <w:lsdException w:name="Dark List Accent 5" w:uiPriority="70"/>
-    <w:lsdException w:name="Colorful Shading Accent 5" w:uiPriority="71"/>
-    <w:lsdException w:name="Colorful List Accent 5" w:uiPriority="72"/>
-    <w:lsdException w:name="Colorful Grid Accent 5" w:uiPriority="73"/>
-    <w:lsdException w:name="Light Shading Accent 6" w:uiPriority="60"/>
-    <w:lsdException w:name="Light List Accent 6" w:uiPriority="61"/>
-    <w:lsdException w:name="Light Grid Accent 6" w:uiPriority="62"/>
-    <w:lsdException w:name="Medium Shading 1 Accent 6" w:uiPriority="63"/>
-    <w:lsdException w:name="Medium Shading 2 Accent 6" w:uiPriority="64"/>
-    <w:lsdException w:name="Medium List 1 Accent 6" w:uiPriority="65"/>
-    <w:lsdException w:name="Medium List 2 Accent 6" w:uiPriority="66"/>
-    <w:lsdException w:name="Medium Grid 1 Accent 6" w:uiPriority="67"/>
-    <w:lsdException w:name="Medium Grid 2 Accent 6" w:uiPriority="68"/>
-    <w:lsdException w:name="Medium Grid 3 Accent 6" w:uiPriority="69"/>
-    <w:lsdException w:name="Dark List Accent 6" w:uiPriority="70"/>
-    <w:lsdException w:name="Colorful Shading Accent 6" w:uiPriority="71"/>
-    <w:lsdException w:name="Colorful List Accent 6" w:uiPriority="72"/>
-    <w:lsdException w:name="Colorful Grid Accent 6" w:uiPriority="73"/>
-    <w:lsdException w:name="Subtle Emphasis" w:uiPriority="19" w:qFormat="1"/>
-    <w:lsdException w:name="Intense Emphasis" w:uiPriority="21" w:qFormat="1"/>
-    <w:lsdException w:name="Subtle Reference" w:uiPriority="31" w:qFormat="1"/>
-    <w:lsdException w:name="Intense Reference" w:uiPriority="32" w:qFormat="1"/>
-    <w:lsdException w:name="Book Title" w:uiPriority="33" w:qFormat="1"/>
-    <w:lsdException w:name="Bibliography" w:semiHidden="1" w:uiPriority="37" w:unhideWhenUsed="1"/>
-    <w:lsdException w:name="TOC Heading" w:semiHidden="1" w:uiPriority="39" w:unhideWhenUsed="1" w:qFormat="1"/>
-    <w:lsdException w:name="Plain Table 1" w:uiPriority="41"/>
-    <w:lsdException w:name="Plain Table 2" w:uiPriority="42"/>
-    <w:lsdException w:name="Plain Table 3" w:uiPriority="43"/>
-    <w:lsdException w:name="Plain Table 4" w:uiPriority="44"/>
-    <w:lsdException w:name="Plain Table 5" w:uiPriority="45"/>
-    <w:lsdException w:name="Grid Table Light" w:uiPriority="40"/>
-    <w:lsdException w:name="Grid Table 1 Light" w:uiPriority="46"/>
-    <w:lsdException w:name="Grid Table 2" w:uiPriority="47"/>
-    <w:lsdException w:name="Grid Table 3" w:uiPriority="48"/>
-    <w:lsdException w:name="Grid Table 4" w:uiPriority="49"/>
-    <w:lsdException w:name="Grid Table 5 Dark" w:uiPriority="50"/>
-    <w:lsdException w:name="Grid Table 6 Colorful" w:uiPriority="51"/>
-    <w:lsdException w:name="Grid Table 7 Colorful" w:uiPriority="52"/>
-    <w:lsdException w:name="Grid Table 1 Light Accent 1" w:uiPriority="46"/>
-    <w:lsdException w:name="Grid Table 2 Accent 1" w:uiPriority="47"/>
-    <w:lsdException w:name="Grid Table 3 Accent 1" w:uiPriority="48"/>
-    <w:lsdException w:name="Grid Table 4 Accent 1" w:uiPriority="49"/>
-    <w:lsdException w:name="Grid Table 5 Dark Accent 1" w:uiPriority="50"/>
-    <w:lsdException w:name="Grid Table 6 Colorful Accent 1" w:uiPriority="51"/>
-    <w:lsdException w:name="Grid Table 7 Colorful Accent 1" w:uiPriority="52"/>
-    <w:lsdException w:name="Grid Table 1 Light Accent 2" w:uiPriority="46"/>
-    <w:lsdException w:name="Grid Table 2 Accent 2" w:uiPriority="47"/>
-    <w:lsdException w:name="Grid Table 3 Accent 2" w:uiPriority="48"/>
-    <w:lsdException w:name="Grid Table 4 Accent 2" w:uiPriority="49"/>
-    <w:lsdException w:name="Grid Table 5 Dark Accent 2" w:uiPriority="50"/>
-    <w:lsdException w:name="Grid Table 6 Colorful Accent 2" w:uiPriority="51"/>
-    <w:lsdException w:name="Grid Table 7 Colorful Accent 2" w:uiPriority="52"/>
-    <w:lsdException w:name="Grid Table 1 Light Accent 3" w:uiPriority="46"/>
-    <w:lsdException w:name="Grid Table 2 Accent 3" w:uiPriority="47"/>
-    <w:lsdException w:name="Grid Table 3 Accent 3" w:uiPriority="48"/>
-    <w:lsdException w:name="Grid Table 4 Accent 3" w:uiPriority="49"/>
-    <w:lsdException w:name="Grid Table 5 Dark Accent 3" w:uiPriority="50"/>
-    <w:lsdException w:name="Grid Table 6 Colorful Accent 3" w:uiPriority="51"/>
-    <w:lsdException w:name="Grid Table 7 Colorful Accent 3" w:uiPriority="52"/>
-    <w:lsdException w:name="Grid Table 1 Light Accent 4" w:uiPriority="46"/>
-    <w:lsdException w:name="Grid Table 2 Accent 4" w:uiPriority="47"/>
-    <w:lsdException w:name="Grid Table 3 Accent 4" w:uiPriority="48"/>
-    <w:lsdException w:name="Grid Table 4 Accent 4" w:uiPriority="49"/>
-    <w:lsdException w:name="Grid Table 5 Dark Accent 4" w:uiPriority="50"/>
-    <w:lsdException w:name="Grid Table 6 Colorful Accent 4" w:uiPriority="51"/>
-    <w:lsdException w:name="Grid Table 7 Colorful Accent 4" w:uiPriority="52"/>
-    <w:lsdException w:name="Grid Table 1 Light Accent 5" w:uiPriority="46"/>
-    <w:lsdException w:name="Grid Table 2 Accent 5" w:uiPriority="47"/>
-    <w:lsdException w:name="Grid Table 3 Accent 5" w:uiPriority="48"/>
-    <w:lsdException w:name="Grid Table 4 Accent 5" w:uiPriority="49"/>
-    <w:lsdException w:name="Grid Table 5 Dark Accent 5" w:uiPriority="50"/>
-    <w:lsdException w:name="Grid Table 6 Colorful Accent 5" w:uiPriority="51"/>
-    <w:lsdException w:name="Grid Table 7 Colorful Accent 5" w:uiPriority="52"/>
-    <w:lsdException w:name="Grid Table 1 Light Accent 6" w:uiPriority="46"/>
-    <w:lsdException w:name="Grid Table 2 Accent 6" w:uiPriority="47"/>
-    <w:lsdException w:name="Grid Table 3 Accent 6" w:uiPriority="48"/>
-    <w:lsdException w:name="Grid Table 4 Accent 6" w:uiPriority="49"/>
-    <w:lsdException w:name="Grid Table 5 Dark Accent 6" w:uiPriority="50"/>
-    <w:lsdException w:name="Grid Table 6 Colorful Accent 6" w:uiPriority="51"/>
-    <w:lsdException w:name="Grid Table 7 Colorful Accent 6" w:uiPriority="52"/>
-    <w:lsdException w:name="List Table 1 Light" w:uiPriority="46"/>
-    <w:lsdException w:name="List Table 2" w:uiPriority="47"/>
-    <w:lsdException w:name="List Table 3" w:uiPriority="48"/>
-    <w:lsdException w:name="List Table 4" w:uiPriority="49"/>
-    <w:lsdException w:name="List Table 5 Dark" w:uiPriority="50"/>
-    <w:lsdException w:name="List Table 6 Colorful" w:uiPriority="51"/>
-    <w:lsdException w:name="List Table 7 Colorful" w:uiPriority="52"/>
-    <w:lsdException w:name="List Table 1 Light Accent 1" w:uiPriority="46"/>
-    <w:lsdException w:name="List Table 2 Accent 1" w:uiPriority="47"/>
-    <w:lsdException w:name="List Table 3 Accent 1" w:uiPriority="48"/>
-    <w:lsdException w:name="List Table 4 Accent 1" w:uiPriority="49"/>
-    <w:lsdException w:name="List Table 5 Dark Accent 1" w:uiPriority="50"/>
-    <w:lsdException w:name="List Table 6 Colorful Accent 1" w:uiPriority="51"/>
-    <w:lsdException w:name="List Table 7 Colorful Accent 1" w:uiPriority="52"/>
-    <w:lsdException w:name="List Table 1 Light Accent 2" w:uiPriority="46"/>
-    <w:lsdException w:name="List Table 2 Accent 2" w:uiPriority="47"/>
-    <w:lsdException w:name="List Table 3 Accent 2" w:uiPriority="48"/>
-    <w:lsdException w:name="List Table 4 Accent 2" w:uiPriority="49"/>
-    <w:lsdException w:name="List Table 5 Dark Accent 2" w:uiPriority="50"/>
-    <w:lsdException w:name="List Table 6 Colorful Accent 2" w:uiPriority="51"/>
-    <w:lsdException w:name="List Table 7 Colorful Accent 2" w:uiPriority="52"/>
-    <w:lsdException w:name="List Table 1 Light Accent 3" w:uiPriority="46"/>
-    <w:lsdException w:name="List Table 2 Accent 3" w:uiPriority="47"/>
-    <w:lsdException w:name="List Table 3 Accent 3" w:uiPriority="48"/>
-    <w:lsdException w:name="List Table 4 Accent 3" w:uiPriority="49"/>
-    <w:lsdException w:name="List Table 5 Dark Accent 3" w:uiPriority="50"/>
-    <w:lsdException w:name="List Table 6 Colorful Accent 3" w:uiPriority="51"/>
-    <w:lsdException w:name="List Table 7 Colorful Accent 3" w:uiPriority="52"/>
-    <w:lsdException w:name="List Table 1 Light Accent 4" w:uiPriority="46"/>
-    <w:lsdException w:name="List Table 2 Accent 4" w:uiPriority="47"/>
-    <w:lsdException w:name="List Table 3 Accent 4" w:uiPriority="48"/>
-    <w:lsdException w:name="List Table 4 Accent 4" w:uiPriority="49"/>
-    <w:lsdException w:name="List Table 5 Dark Accent 4" w:uiPriority="50"/>
-    <w:lsdException w:name="List Table 6 Colorful Accent 4" w:uiPriority="51"/>
-    <w:lsdException w:name="List Table 7 Colorful Accent 4" w:uiPriority="52"/>
-    <w:lsdException w:name="List Table 1 Light Accent 5" w:uiPriority="46"/>
-    <w:lsdException w:name="List Table 2 Accent 5" w:uiPriority="47"/>
-    <w:lsdException w:name="List Table 3 Accent 5" w:uiPriority="48"/>
-    <w:lsdException w:name="List Table 4 Accent 5" w:uiPriority="49"/>
-    <w:lsdException w:name="List Table 5 Dark Accent 5" w:uiPriority="50"/>
-    <w:lsdException w:name="List Table 6 Colorful Accent 5" w:uiPriority="51"/>
-    <w:lsdException w:name="List Table 7 Colorful Accent 5" w:uiPriority="52"/>
-    <w:lsdException w:name="List Table 1 Light Accent 6" w:uiPriority="46"/>
-    <w:lsdException w:name="List Table 2 Accent 6" w:uiPriority="47"/>
-    <w:lsdException w:name="List Table 3 Accent 6" w:uiPriority="48"/>
-    <w:lsdException w:name="List Table 4 Accent 6" w:uiPriority="49"/>
-    <w:lsdException w:name="List Table 5 Dark Accent 6" w:uiPriority="50"/>
-    <w:lsdException w:name="List Table 6 Colorful Accent 6" w:uiPriority="51"/>
-    <w:lsdException w:name="List Table 7 Colorful Accent 6" w:uiPriority="52"/>
+  <w:latentStyles w:defLockedState="0" w:defUIPriority="99" w:defSemiHidden="1" w:defUnhideWhenUsed="1" w:defQFormat="0" w:count="267">
+    <w:lsdException w:name="Normal" w:semiHidden="0" w:uiPriority="0" w:unhideWhenUsed="0" w:qFormat="1"/>
+    <w:lsdException w:name="heading 1" w:semiHidden="0" w:uiPriority="9" w:unhideWhenUsed="0" w:qFormat="1"/>
+    <w:lsdException w:name="heading 2" w:uiPriority="9" w:qFormat="1"/>
+    <w:lsdException w:name="heading 3" w:uiPriority="9" w:qFormat="1"/>
+    <w:lsdException w:name="heading 4" w:uiPriority="9" w:qFormat="1"/>
+    <w:lsdException w:name="heading 5" w:uiPriority="9" w:qFormat="1"/>
+    <w:lsdException w:name="heading 6" w:uiPriority="9" w:qFormat="1"/>
+    <w:lsdException w:name="heading 7" w:uiPriority="9" w:qFormat="1"/>
+    <w:lsdException w:name="heading 8" w:uiPriority="9" w:qFormat="1"/>
+    <w:lsdException w:name="heading 9" w:uiPriority="9" w:qFormat="1"/>
+    <w:lsdException w:name="toc 1" w:uiPriority="39"/>
+    <w:lsdException w:name="toc 2" w:uiPriority="39"/>
+    <w:lsdException w:name="toc 3" w:uiPriority="39"/>
+    <w:lsdException w:name="toc 4" w:uiPriority="39"/>
+    <w:lsdException w:name="toc 5" w:uiPriority="39"/>
+    <w:lsdException w:name="toc 6" w:uiPriority="39"/>
+    <w:lsdException w:name="toc 7" w:uiPriority="39"/>
+    <w:lsdException w:name="toc 8" w:uiPriority="39"/>
+    <w:lsdException w:name="toc 9" w:uiPriority="39"/>
+    <w:lsdException w:name="caption" w:uiPriority="35" w:qFormat="1"/>
+    <w:lsdException w:name="Title" w:semiHidden="0" w:uiPriority="10" w:unhideWhenUsed="0" w:qFormat="1"/>
+    <w:lsdException w:name="Default Paragraph Font" w:uiPriority="1"/>
+    <w:lsdException w:name="Subtitle" w:semiHidden="0" w:uiPriority="11" w:unhideWhenUsed="0" w:qFormat="1"/>
+    <w:lsdException w:name="Strong" w:semiHidden="0" w:uiPriority="22" w:unhideWhenUsed="0" w:qFormat="1"/>
+    <w:lsdException w:name="Emphasis" w:semiHidden="0" w:uiPriority="20" w:unhideWhenUsed="0" w:qFormat="1"/>
+    <w:lsdException w:name="Table Grid" w:semiHidden="0" w:uiPriority="59" w:unhideWhenUsed="0"/>
+    <w:lsdException w:name="Placeholder Text" w:unhideWhenUsed="0"/>
+    <w:lsdException w:name="No Spacing" w:semiHidden="0" w:uiPriority="1" w:unhideWhenUsed="0" w:qFormat="1"/>
+    <w:lsdException w:name="Light Shading" w:semiHidden="0" w:uiPriority="60" w:unhideWhenUsed="0"/>
+    <w:lsdException w:name="Light List" w:semiHidden="0" w:uiPriority="61" w:unhideWhenUsed="0"/>
+    <w:lsdException w:name="Light Grid" w:semiHidden="0" w:uiPriority="62" w:unhideWhenUsed="0"/>
+    <w:lsdException w:name="Medium Shading 1" w:semiHidden="0" w:uiPriority="63" w:unhideWhenUsed="0"/>
+    <w:lsdException w:name="Medium Shading 2" w:semiHidden="0" w:uiPriority="64" w:unhideWhenUsed="0"/>
+    <w:lsdException w:name="Medium List 1" w:semiHidden="0" w:uiPriority="65" w:unhideWhenUsed="0"/>
+    <w:lsdException w:name="Medium List 2" w:semiHidden="0" w:uiPriority="66" w:unhideWhenUsed="0"/>
+    <w:lsdException w:name="Medium Grid 1" w:semiHidden="0" w:uiPriority="67" w:unhideWhenUsed="0"/>
+    <w:lsdException w:name="Medium Grid 2" w:semiHidden="0" w:uiPriority="68" w:unhideWhenUsed="0"/>
+    <w:lsdException w:name="Medium Grid 3" w:semiHidden="0" w:uiPriority="69" w:unhideWhenUsed="0"/>
+    <w:lsdException w:name="Dark List" w:semiHidden="0" w:uiPriority="70" w:unhideWhenUsed="0"/>
+    <w:lsdException w:name="Colorful Shading" w:semiHidden="0" w:uiPriority="71" w:unhideWhenUsed="0"/>
+    <w:lsdException w:name="Colorful List" w:semiHidden="0" w:uiPriority="72" w:unhideWhenUsed="0"/>
+    <w:lsdException w:name="Colorful Grid" w:semiHidden="0" w:uiPriority="73" w:unhideWhenUsed="0"/>
+    <w:lsdException w:name="Light Shading Accent 1" w:semiHidden="0" w:uiPriority="60" w:unhideWhenUsed="0"/>
+    <w:lsdException w:name="Light List Accent 1" w:semiHidden="0" w:uiPriority="61" w:unhideWhenUsed="0"/>
+    <w:lsdException w:name="Light Grid Accent 1" w:semiHidden="0" w:uiPriority="62" w:unhideWhenUsed="0"/>
+    <w:lsdException w:name="Medium Shading 1 Accent 1" w:semiHidden="0" w:uiPriority="63" w:unhideWhenUsed="0"/>
+    <w:lsdException w:name="Medium Shading 2 Accent 1" w:semiHidden="0" w:uiPriority="64" w:unhideWhenUsed="0"/>
+    <w:lsdException w:name="Medium List 1 Accent 1" w:semiHidden="0" w:uiPriority="65" w:unhideWhenUsed="0"/>
+    <w:lsdException w:name="Revision" w:unhideWhenUsed="0"/>
+    <w:lsdException w:name="List Paragraph" w:semiHidden="0" w:uiPriority="34" w:unhideWhenUsed="0" w:qFormat="1"/>
+    <w:lsdException w:name="Quote" w:semiHidden="0" w:uiPriority="29" w:unhideWhenUsed="0" w:qFormat="1"/>
+    <w:lsdException w:name="Intense Quote" w:semiHidden="0" w:uiPriority="30" w:unhideWhenUsed="0" w:qFormat="1"/>
+    <w:lsdException w:name="Medium List 2 Accent 1" w:semiHidden="0" w:uiPriority="66" w:unhideWhenUsed="0"/>
+    <w:lsdException w:name="Medium Grid 1 Accent 1" w:semiHidden="0" w:uiPriority="67" w:unhideWhenUsed="0"/>
+    <w:lsdException w:name="Medium Grid 2 Accent 1" w:semiHidden="0" w:uiPriority="68" w:unhideWhenUsed="0"/>
+    <w:lsdException w:name="Medium Grid 3 Accent 1" w:semiHidden="0" w:uiPriority="69" w:unhideWhenUsed="0"/>
+    <w:lsdException w:name="Dark List Accent 1" w:semiHidden="0" w:uiPriority="70" w:unhideWhenUsed="0"/>
+    <w:lsdException w:name="Colorful Shading Accent 1" w:semiHidden="0" w:uiPriority="71" w:unhideWhenUsed="0"/>
+    <w:lsdException w:name="Colorful List Accent 1" w:semiHidden="0" w:uiPriority="72" w:unhideWhenUsed="0"/>
+    <w:lsdException w:name="Colorful Grid Accent 1" w:semiHidden="0" w:uiPriority="73" w:unhideWhenUsed="0"/>
+    <w:lsdException w:name="Light Shading Accent 2" w:semiHidden="0" w:uiPriority="60" w:unhideWhenUsed="0"/>
+    <w:lsdException w:name="Light List Accent 2" w:semiHidden="0" w:uiPriority="61" w:unhideWhenUsed="0"/>
+    <w:lsdException w:name="Light Grid Accent 2" w:semiHidden="0" w:uiPriority="62" w:unhideWhenUsed="0"/>
+    <w:lsdException w:name="Medium Shading 1 Accent 2" w:semiHidden="0" w:uiPriority="63" w:unhideWhenUsed="0"/>
+    <w:lsdException w:name="Medium Shading 2 Accent 2" w:semiHidden="0" w:uiPriority="64" w:unhideWhenUsed="0"/>
+    <w:lsdException w:name="Medium List 1 Accent 2" w:semiHidden="0" w:uiPriority="65" w:unhideWhenUsed="0"/>
+    <w:lsdException w:name="Medium List 2 Accent 2" w:semiHidden="0" w:uiPriority="66" w:unhideWhenUsed="0"/>
+    <w:lsdException w:name="Medium Grid 1 Accent 2" w:semiHidden="0" w:uiPriority="67" w:unhideWhenUsed="0"/>
+    <w:lsdException w:name="Medium Grid 2 Accent 2" w:semiHidden="0" w:uiPriority="68" w:unhideWhenUsed="0"/>
+    <w:lsdException w:name="Medium Grid 3 Accent 2" w:semiHidden="0" w:uiPriority="69" w:unhideWhenUsed="0"/>
+    <w:lsdException w:name="Dark List Accent 2" w:semiHidden="0" w:uiPriority="70" w:unhideWhenUsed="0"/>
+    <w:lsdException w:name="Colorful Shading Accent 2" w:semiHidden="0" w:uiPriority="71" w:unhideWhenUsed="0"/>
+    <w:lsdException w:name="Colorful List Accent 2" w:semiHidden="0" w:uiPriority="72" w:unhideWhenUsed="0"/>
+    <w:lsdException w:name="Colorful Grid Accent 2" w:semiHidden="0" w:uiPriority="73" w:unhideWhenUsed="0"/>
+    <w:lsdException w:name="Light Shading Accent 3" w:semiHidden="0" w:uiPriority="60" w:unhideWhenUsed="0"/>
+    <w:lsdException w:name="Light List Accent 3" w:semiHidden="0" w:uiPriority="61" w:unhideWhenUsed="0"/>
+    <w:lsdException w:name="Light Grid Accent 3" w:semiHidden="0" w:uiPriority="62" w:unhideWhenUsed="0"/>
+    <w:lsdException w:name="Medium Shading 1 Accent 3" w:semiHidden="0" w:uiPriority="63" w:unhideWhenUsed="0"/>
+    <w:lsdException w:name="Medium Shading 2 Accent 3" w:semiHidden="0" w:uiPriority="64" w:unhideWhenUsed="0"/>
+    <w:lsdException w:name="Medium List 1 Accent 3" w:semiHidden="0" w:uiPriority="65" w:unhideWhenUsed="0"/>
+    <w:lsdException w:name="Medium List 2 Accent 3" w:semiHidden="0" w:uiPriority="66" w:unhideWhenUsed="0"/>
+    <w:lsdException w:name="Medium Grid 1 Accent 3" w:semiHidden="0" w:uiPriority="67" w:unhideWhenUsed="0"/>
+    <w:lsdException w:name="Medium Grid 2 Accent 3" w:semiHidden="0" w:uiPriority="68" w:unhideWhenUsed="0"/>
+    <w:lsdException w:name="Medium Grid 3 Accent 3" w:semiHidden="0" w:uiPriority="69" w:unhideWhenUsed="0"/>
+    <w:lsdException w:name="Dark List Accent 3" w:semiHidden="0" w:uiPriority="70" w:unhideWhenUsed="0"/>
+    <w:lsdException w:name="Colorful Shading Accent 3" w:semiHidden="0" w:uiPriority="71" w:unhideWhenUsed="0"/>
+    <w:lsdException w:name="Colorful List Accent 3" w:semiHidden="0" w:uiPriority="72" w:unhideWhenUsed="0"/>
+    <w:lsdException w:name="Colorful Grid Accent 3" w:semiHidden="0" w:uiPriority="73" w:unhideWhenUsed="0"/>
+    <w:lsdException w:name="Light Shading Accent 4" w:semiHidden="0" w:uiPriority="60" w:unhideWhenUsed="0"/>
+    <w:lsdException w:name="Light List Accent 4" w:semiHidden="0" w:uiPriority="61" w:unhideWhenUsed="0"/>
+    <w:lsdException w:name="Light Grid Accent 4" w:semiHidden="0" w:uiPriority="62" w:unhideWhenUsed="0"/>
+    <w:lsdException w:name="Medium Shading 1 Accent 4" w:semiHidden="0" w:uiPriority="63" w:unhideWhenUsed="0"/>
+    <w:lsdException w:name="Medium Shading 2 Accent 4" w:semiHidden="0" w:uiPriority="64" w:unhideWhenUsed="0"/>
+    <w:lsdException w:name="Medium List 1 Accent 4" w:semiHidden="0" w:uiPriority="65" w:unhideWhenUsed="0"/>
+    <w:lsdException w:name="Medium List 2 Accent 4" w:semiHidden="0" w:uiPriority="66" w:unhideWhenUsed="0"/>
+    <w:lsdException w:name="Medium Grid 1 Accent 4" w:semiHidden="0" w:uiPriority="67" w:unhideWhenUsed="0"/>
+    <w:lsdException w:name="Medium Grid 2 Accent 4" w:semiHidden="0" w:uiPriority="68" w:unhideWhenUsed="0"/>
+    <w:lsdException w:name="Medium Grid 3 Accent 4" w:semiHidden="0" w:uiPriority="69" w:unhideWhenUsed="0"/>
+    <w:lsdException w:name="Dark List Accent 4" w:semiHidden="0" w:uiPriority="70" w:unhideWhenUsed="0"/>
+    <w:lsdException w:name="Colorful Shading Accent 4" w:semiHidden="0" w:uiPriority="71" w:unhideWhenUsed="0"/>
+    <w:lsdException w:name="Colorful List Accent 4" w:semiHidden="0" w:uiPriority="72" w:unhideWhenUsed="0"/>
+    <w:lsdException w:name="Colorful Grid Accent 4" w:semiHidden="0" w:uiPriority="73" w:unhideWhenUsed="0"/>
+    <w:lsdException w:name="Light Shading Accent 5" w:semiHidden="0" w:uiPriority="60" w:unhideWhenUsed="0"/>
+    <w:lsdException w:name="Light List Accent 5" w:semiHidden="0" w:uiPriority="61" w:unhideWhenUsed="0"/>
+    <w:lsdException w:name="Light Grid Accent 5" w:semiHidden="0" w:uiPriority="62" w:unhideWhenUsed="0"/>
+    <w:lsdException w:name="Medium Shading 1 Accent 5" w:semiHidden="0" w:uiPriority="63" w:unhideWhenUsed="0"/>
+    <w:lsdException w:name="Medium Shading 2 Accent 5" w:semiHidden="0" w:uiPriority="64" w:unhideWhenUsed="0"/>
+    <w:lsdException w:name="Medium List 1 Accent 5" w:semiHidden="0" w:uiPriority="65" w:unhideWhenUsed="0"/>
+    <w:lsdException w:name="Medium List 2 Accent 5" w:semiHidden="0" w:uiPriority="66" w:unhideWhenUsed="0"/>
+    <w:lsdException w:name="Medium Grid 1 Accent 5" w:semiHidden="0" w:uiPriority="67" w:unhideWhenUsed="0"/>
+    <w:lsdException w:name="Medium Grid 2 Accent 5" w:semiHidden="0" w:uiPriority="68" w:unhideWhenUsed="0"/>
+    <w:lsdException w:name="Medium Grid 3 Accent 5" w:semiHidden="0" w:uiPriority="69" w:unhideWhenUsed="0"/>
+    <w:lsdException w:name="Dark List Accent 5" w:semiHidden="0" w:uiPriority="70" w:unhideWhenUsed="0"/>
+    <w:lsdException w:name="Colorful Shading Accent 5" w:semiHidden="0" w:uiPriority="71" w:unhideWhenUsed="0"/>
+    <w:lsdException w:name="Colorful List Accent 5" w:semiHidden="0" w:uiPriority="72" w:unhideWhenUsed="0"/>
+    <w:lsdException w:name="Colorful Grid Accent 5" w:semiHidden="0" w:uiPriority="73" w:unhideWhenUsed="0"/>
+    <w:lsdException w:name="Light Shading Accent 6" w:semiHidden="0" w:uiPriority="60" w:unhideWhenUsed="0"/>
+    <w:lsdException w:name="Light List Accent 6" w:semiHidden="0" w:uiPriority="61" w:unhideWhenUsed="0"/>
+    <w:lsdException w:name="Light Grid Accent 6" w:semiHidden="0" w:uiPriority="62" w:unhideWhenUsed="0"/>
+    <w:lsdException w:name="Medium Shading 1 Accent 6" w:semiHidden="0" w:uiPriority="63" w:unhideWhenUsed="0"/>
+    <w:lsdException w:name="Medium Shading 2 Accent 6" w:semiHidden="0" w:uiPriority="64" w:unhideWhenUsed="0"/>
+    <w:lsdException w:name="Medium List 1 Accent 6" w:semiHidden="0" w:uiPriority="65" w:unhideWhenUsed="0"/>
+    <w:lsdException w:name="Medium List 2 Accent 6" w:semiHidden="0" w:uiPriority="66" w:unhideWhenUsed="0"/>
+    <w:lsdException w:name="Medium Grid 1 Accent 6" w:semiHidden="0" w:uiPriority="67" w:unhideWhenUsed="0"/>
+    <w:lsdException w:name="Medium Grid 2 Accent 6" w:semiHidden="0" w:uiPriority="68" w:unhideWhenUsed="0"/>
+    <w:lsdException w:name="Medium Grid 3 Accent 6" w:semiHidden="0" w:uiPriority="69" w:unhideWhenUsed="0"/>
+    <w:lsdException w:name="Dark List Accent 6" w:semiHidden="0" w:uiPriority="70" w:unhideWhenUsed="0"/>
+    <w:lsdException w:name="Colorful Shading Accent 6" w:semiHidden="0" w:uiPriority="71" w:unhideWhenUsed="0"/>
+    <w:lsdException w:name="Colorful List Accent 6" w:semiHidden="0" w:uiPriority="72" w:unhideWhenUsed="0"/>
+    <w:lsdException w:name="Colorful Grid Accent 6" w:semiHidden="0" w:uiPriority="73" w:unhideWhenUsed="0"/>
+    <w:lsdException w:name="Subtle Emphasis" w:semiHidden="0" w:uiPriority="19" w:unhideWhenUsed="0" w:qFormat="1"/>
+    <w:lsdException w:name="Intense Emphasis" w:semiHidden="0" w:uiPriority="21" w:unhideWhenUsed="0" w:qFormat="1"/>
+    <w:lsdException w:name="Subtle Reference" w:semiHidden="0" w:uiPriority="31" w:unhideWhenUsed="0" w:qFormat="1"/>
+    <w:lsdException w:name="Intense Reference" w:semiHidden="0" w:uiPriority="32" w:unhideWhenUsed="0" w:qFormat="1"/>
+    <w:lsdException w:name="Book Title" w:semiHidden="0" w:uiPriority="33" w:unhideWhenUsed="0" w:qFormat="1"/>
+    <w:lsdException w:name="Bibliography" w:uiPriority="37"/>
+    <w:lsdException w:name="TOC Heading" w:uiPriority="39" w:qFormat="1"/>
   </w:latentStyles>
   <w:style w:type="paragraph" w:default="1" w:styleId="Normal">
     <w:name w:val="Normal"/>
     <w:qFormat/>
-    <w:rsid w:val="00B00BF1"/>
+    <w:rsid w:val="009266AB"/>
     <w:pPr>
       <w:spacing w:before="60" w:after="60"/>
     </w:pPr>
@@ -2314,7 +2131,7 @@
       </w:tblBorders>
     </w:tblPr>
   </w:style>
-  <w:style w:type="table" w:styleId="GridTable4-Accent1">
+  <w:style w:type="table" w:customStyle="1" w:styleId="GridTable4Accent1">
     <w:name w:val="Grid Table 4 Accent 1"/>
     <w:basedOn w:val="TableNormal"/>
     <w:uiPriority w:val="49"/>
@@ -2394,16 +2211,17 @@
       </w:tcPr>
     </w:tblStylePr>
   </w:style>
-  <w:style w:type="table" w:customStyle="1" w:styleId="TableNormalNew">
-    <w:name w:val="TableNormalNew"/>
+  <w:style w:type="table" w:customStyle="1" w:styleId="Table">
+    <w:name w:val="Table"/>
     <w:basedOn w:val="TableNormal"/>
     <w:uiPriority w:val="99"/>
-    <w:rsid w:val="00E84188"/>
+    <w:rsid w:val="009266AB"/>
     <w:pPr>
       <w:spacing w:after="0" w:line="240" w:lineRule="auto"/>
     </w:pPr>
     <w:rPr>
       <w:rFonts w:asciiTheme="majorHAnsi" w:hAnsiTheme="majorHAnsi"/>
+      <w:sz w:val="20"/>
     </w:rPr>
     <w:tblPr>
       <w:tblStyleRowBandSize w:val="1"/>
@@ -2434,6 +2252,14 @@
         <w:shd w:val="clear" w:color="auto" w:fill="4F81BD" w:themeFill="accent1"/>
       </w:tcPr>
     </w:tblStylePr>
+    <w:tblStylePr w:type="lastRow">
+      <w:rPr>
+        <w:rFonts w:asciiTheme="majorHAnsi" w:hAnsiTheme="majorHAnsi"/>
+        <w:b w:val="0"/>
+        <w:i w:val="0"/>
+        <w:sz w:val="20"/>
+      </w:rPr>
+    </w:tblStylePr>
     <w:tblStylePr w:type="firstCol">
       <w:rPr>
         <w:rFonts w:asciiTheme="majorHAnsi" w:hAnsiTheme="majorHAnsi"/>
@@ -2666,6 +2492,964 @@
         <w:numId w:val="4"/>
       </w:numPr>
     </w:pPr>
+  </w:style>
+  <w:style w:type="paragraph" w:styleId="BalloonText">
+    <w:name w:val="Balloon Text"/>
+    <w:basedOn w:val="Normal"/>
+    <w:link w:val="BalloonTextChar"/>
+    <w:uiPriority w:val="99"/>
+    <w:semiHidden/>
+    <w:unhideWhenUsed/>
+    <w:rsid w:val="002E2AC5"/>
+    <w:pPr>
+      <w:spacing w:before="0" w:after="0" w:line="240" w:lineRule="auto"/>
+    </w:pPr>
+    <w:rPr>
+      <w:rFonts w:ascii="Tahoma" w:hAnsi="Tahoma" w:cs="Tahoma"/>
+      <w:sz w:val="16"/>
+      <w:szCs w:val="16"/>
+    </w:rPr>
+  </w:style>
+  <w:style w:type="character" w:customStyle="1" w:styleId="BalloonTextChar">
+    <w:name w:val="Balloon Text Char"/>
+    <w:basedOn w:val="DefaultParagraphFont"/>
+    <w:link w:val="BalloonText"/>
+    <w:uiPriority w:val="99"/>
+    <w:semiHidden/>
+    <w:rsid w:val="002E2AC5"/>
+    <w:rPr>
+      <w:rFonts w:ascii="Tahoma" w:hAnsi="Tahoma" w:cs="Tahoma"/>
+      <w:sz w:val="16"/>
+      <w:szCs w:val="16"/>
+    </w:rPr>
+  </w:style>
+</w:styles>
+</file>
+
+<file path=word/stylesWithEffects.xml><?xml version="1.0" encoding="utf-8"?>
+<w:styles xmlns:wpc="http://schemas.microsoft.com/office/word/2010/wordprocessingCanvas" xmlns:mc="http://schemas.openxmlformats.org/markup-compatibility/2006" xmlns:o="urn:schemas-microsoft-com:office:office" xmlns:r="http://schemas.openxmlformats.org/officeDocument/2006/relationships" xmlns:m="http://schemas.openxmlformats.org/officeDocument/2006/math" xmlns:v="urn:schemas-microsoft-com:vml" xmlns:wp14="http://schemas.microsoft.com/office/word/2010/wordprocessingDrawing" xmlns:wp="http://schemas.openxmlformats.org/drawingml/2006/wordprocessingDrawing" xmlns:w10="urn:schemas-microsoft-com:office:word" xmlns:w="http://schemas.openxmlformats.org/wordprocessingml/2006/main" xmlns:w14="http://schemas.microsoft.com/office/word/2010/wordml" xmlns:wpg="http://schemas.microsoft.com/office/word/2010/wordprocessingGroup" xmlns:wpi="http://schemas.microsoft.com/office/word/2010/wordprocessingInk" xmlns:wne="http://schemas.microsoft.com/office/word/2006/wordml" xmlns:wps="http://schemas.microsoft.com/office/word/2010/wordprocessingShape" mc:Ignorable="w14 wp14">
+  <w:docDefaults>
+    <w:rPrDefault>
+      <w:rPr>
+        <w:rFonts w:asciiTheme="minorHAnsi" w:eastAsiaTheme="minorHAnsi" w:hAnsiTheme="minorHAnsi" w:cstheme="minorBidi"/>
+        <w:sz w:val="22"/>
+        <w:szCs w:val="22"/>
+        <w:lang w:val="en-GB" w:eastAsia="en-US" w:bidi="ar-SA"/>
+      </w:rPr>
+    </w:rPrDefault>
+    <w:pPrDefault>
+      <w:pPr>
+        <w:spacing w:after="200" w:line="276" w:lineRule="auto"/>
+      </w:pPr>
+    </w:pPrDefault>
+  </w:docDefaults>
+  <w:latentStyles w:defLockedState="0" w:defUIPriority="99" w:defSemiHidden="1" w:defUnhideWhenUsed="1" w:defQFormat="0" w:count="267">
+    <w:lsdException w:name="Normal" w:semiHidden="0" w:uiPriority="0" w:unhideWhenUsed="0" w:qFormat="1"/>
+    <w:lsdException w:name="heading 1" w:semiHidden="0" w:uiPriority="9" w:unhideWhenUsed="0" w:qFormat="1"/>
+    <w:lsdException w:name="heading 2" w:uiPriority="9" w:qFormat="1"/>
+    <w:lsdException w:name="heading 3" w:uiPriority="9" w:qFormat="1"/>
+    <w:lsdException w:name="heading 4" w:uiPriority="9" w:qFormat="1"/>
+    <w:lsdException w:name="heading 5" w:uiPriority="9" w:qFormat="1"/>
+    <w:lsdException w:name="heading 6" w:uiPriority="9" w:qFormat="1"/>
+    <w:lsdException w:name="heading 7" w:uiPriority="9" w:qFormat="1"/>
+    <w:lsdException w:name="heading 8" w:uiPriority="9" w:qFormat="1"/>
+    <w:lsdException w:name="heading 9" w:uiPriority="9" w:qFormat="1"/>
+    <w:lsdException w:name="toc 1" w:uiPriority="39"/>
+    <w:lsdException w:name="toc 2" w:uiPriority="39"/>
+    <w:lsdException w:name="toc 3" w:uiPriority="39"/>
+    <w:lsdException w:name="toc 4" w:uiPriority="39"/>
+    <w:lsdException w:name="toc 5" w:uiPriority="39"/>
+    <w:lsdException w:name="toc 6" w:uiPriority="39"/>
+    <w:lsdException w:name="toc 7" w:uiPriority="39"/>
+    <w:lsdException w:name="toc 8" w:uiPriority="39"/>
+    <w:lsdException w:name="toc 9" w:uiPriority="39"/>
+    <w:lsdException w:name="caption" w:uiPriority="35" w:qFormat="1"/>
+    <w:lsdException w:name="Title" w:semiHidden="0" w:uiPriority="10" w:unhideWhenUsed="0" w:qFormat="1"/>
+    <w:lsdException w:name="Default Paragraph Font" w:uiPriority="1"/>
+    <w:lsdException w:name="Subtitle" w:semiHidden="0" w:uiPriority="11" w:unhideWhenUsed="0" w:qFormat="1"/>
+    <w:lsdException w:name="Strong" w:semiHidden="0" w:uiPriority="22" w:unhideWhenUsed="0" w:qFormat="1"/>
+    <w:lsdException w:name="Emphasis" w:semiHidden="0" w:uiPriority="20" w:unhideWhenUsed="0" w:qFormat="1"/>
+    <w:lsdException w:name="Table Grid" w:semiHidden="0" w:uiPriority="59" w:unhideWhenUsed="0"/>
+    <w:lsdException w:name="Placeholder Text" w:unhideWhenUsed="0"/>
+    <w:lsdException w:name="No Spacing" w:semiHidden="0" w:uiPriority="1" w:unhideWhenUsed="0" w:qFormat="1"/>
+    <w:lsdException w:name="Light Shading" w:semiHidden="0" w:uiPriority="60" w:unhideWhenUsed="0"/>
+    <w:lsdException w:name="Light List" w:semiHidden="0" w:uiPriority="61" w:unhideWhenUsed="0"/>
+    <w:lsdException w:name="Light Grid" w:semiHidden="0" w:uiPriority="62" w:unhideWhenUsed="0"/>
+    <w:lsdException w:name="Medium Shading 1" w:semiHidden="0" w:uiPriority="63" w:unhideWhenUsed="0"/>
+    <w:lsdException w:name="Medium Shading 2" w:semiHidden="0" w:uiPriority="64" w:unhideWhenUsed="0"/>
+    <w:lsdException w:name="Medium List 1" w:semiHidden="0" w:uiPriority="65" w:unhideWhenUsed="0"/>
+    <w:lsdException w:name="Medium List 2" w:semiHidden="0" w:uiPriority="66" w:unhideWhenUsed="0"/>
+    <w:lsdException w:name="Medium Grid 1" w:semiHidden="0" w:uiPriority="67" w:unhideWhenUsed="0"/>
+    <w:lsdException w:name="Medium Grid 2" w:semiHidden="0" w:uiPriority="68" w:unhideWhenUsed="0"/>
+    <w:lsdException w:name="Medium Grid 3" w:semiHidden="0" w:uiPriority="69" w:unhideWhenUsed="0"/>
+    <w:lsdException w:name="Dark List" w:semiHidden="0" w:uiPriority="70" w:unhideWhenUsed="0"/>
+    <w:lsdException w:name="Colorful Shading" w:semiHidden="0" w:uiPriority="71" w:unhideWhenUsed="0"/>
+    <w:lsdException w:name="Colorful List" w:semiHidden="0" w:uiPriority="72" w:unhideWhenUsed="0"/>
+    <w:lsdException w:name="Colorful Grid" w:semiHidden="0" w:uiPriority="73" w:unhideWhenUsed="0"/>
+    <w:lsdException w:name="Light Shading Accent 1" w:semiHidden="0" w:uiPriority="60" w:unhideWhenUsed="0"/>
+    <w:lsdException w:name="Light List Accent 1" w:semiHidden="0" w:uiPriority="61" w:unhideWhenUsed="0"/>
+    <w:lsdException w:name="Light Grid Accent 1" w:semiHidden="0" w:uiPriority="62" w:unhideWhenUsed="0"/>
+    <w:lsdException w:name="Medium Shading 1 Accent 1" w:semiHidden="0" w:uiPriority="63" w:unhideWhenUsed="0"/>
+    <w:lsdException w:name="Medium Shading 2 Accent 1" w:semiHidden="0" w:uiPriority="64" w:unhideWhenUsed="0"/>
+    <w:lsdException w:name="Medium List 1 Accent 1" w:semiHidden="0" w:uiPriority="65" w:unhideWhenUsed="0"/>
+    <w:lsdException w:name="Revision" w:unhideWhenUsed="0"/>
+    <w:lsdException w:name="List Paragraph" w:semiHidden="0" w:uiPriority="34" w:unhideWhenUsed="0" w:qFormat="1"/>
+    <w:lsdException w:name="Quote" w:semiHidden="0" w:uiPriority="29" w:unhideWhenUsed="0" w:qFormat="1"/>
+    <w:lsdException w:name="Intense Quote" w:semiHidden="0" w:uiPriority="30" w:unhideWhenUsed="0" w:qFormat="1"/>
+    <w:lsdException w:name="Medium List 2 Accent 1" w:semiHidden="0" w:uiPriority="66" w:unhideWhenUsed="0"/>
+    <w:lsdException w:name="Medium Grid 1 Accent 1" w:semiHidden="0" w:uiPriority="67" w:unhideWhenUsed="0"/>
+    <w:lsdException w:name="Medium Grid 2 Accent 1" w:semiHidden="0" w:uiPriority="68" w:unhideWhenUsed="0"/>
+    <w:lsdException w:name="Medium Grid 3 Accent 1" w:semiHidden="0" w:uiPriority="69" w:unhideWhenUsed="0"/>
+    <w:lsdException w:name="Dark List Accent 1" w:semiHidden="0" w:uiPriority="70" w:unhideWhenUsed="0"/>
+    <w:lsdException w:name="Colorful Shading Accent 1" w:semiHidden="0" w:uiPriority="71" w:unhideWhenUsed="0"/>
+    <w:lsdException w:name="Colorful List Accent 1" w:semiHidden="0" w:uiPriority="72" w:unhideWhenUsed="0"/>
+    <w:lsdException w:name="Colorful Grid Accent 1" w:semiHidden="0" w:uiPriority="73" w:unhideWhenUsed="0"/>
+    <w:lsdException w:name="Light Shading Accent 2" w:semiHidden="0" w:uiPriority="60" w:unhideWhenUsed="0"/>
+    <w:lsdException w:name="Light List Accent 2" w:semiHidden="0" w:uiPriority="61" w:unhideWhenUsed="0"/>
+    <w:lsdException w:name="Light Grid Accent 2" w:semiHidden="0" w:uiPriority="62" w:unhideWhenUsed="0"/>
+    <w:lsdException w:name="Medium Shading 1 Accent 2" w:semiHidden="0" w:uiPriority="63" w:unhideWhenUsed="0"/>
+    <w:lsdException w:name="Medium Shading 2 Accent 2" w:semiHidden="0" w:uiPriority="64" w:unhideWhenUsed="0"/>
+    <w:lsdException w:name="Medium List 1 Accent 2" w:semiHidden="0" w:uiPriority="65" w:unhideWhenUsed="0"/>
+    <w:lsdException w:name="Medium List 2 Accent 2" w:semiHidden="0" w:uiPriority="66" w:unhideWhenUsed="0"/>
+    <w:lsdException w:name="Medium Grid 1 Accent 2" w:semiHidden="0" w:uiPriority="67" w:unhideWhenUsed="0"/>
+    <w:lsdException w:name="Medium Grid 2 Accent 2" w:semiHidden="0" w:uiPriority="68" w:unhideWhenUsed="0"/>
+    <w:lsdException w:name="Medium Grid 3 Accent 2" w:semiHidden="0" w:uiPriority="69" w:unhideWhenUsed="0"/>
+    <w:lsdException w:name="Dark List Accent 2" w:semiHidden="0" w:uiPriority="70" w:unhideWhenUsed="0"/>
+    <w:lsdException w:name="Colorful Shading Accent 2" w:semiHidden="0" w:uiPriority="71" w:unhideWhenUsed="0"/>
+    <w:lsdException w:name="Colorful List Accent 2" w:semiHidden="0" w:uiPriority="72" w:unhideWhenUsed="0"/>
+    <w:lsdException w:name="Colorful Grid Accent 2" w:semiHidden="0" w:uiPriority="73" w:unhideWhenUsed="0"/>
+    <w:lsdException w:name="Light Shading Accent 3" w:semiHidden="0" w:uiPriority="60" w:unhideWhenUsed="0"/>
+    <w:lsdException w:name="Light List Accent 3" w:semiHidden="0" w:uiPriority="61" w:unhideWhenUsed="0"/>
+    <w:lsdException w:name="Light Grid Accent 3" w:semiHidden="0" w:uiPriority="62" w:unhideWhenUsed="0"/>
+    <w:lsdException w:name="Medium Shading 1 Accent 3" w:semiHidden="0" w:uiPriority="63" w:unhideWhenUsed="0"/>
+    <w:lsdException w:name="Medium Shading 2 Accent 3" w:semiHidden="0" w:uiPriority="64" w:unhideWhenUsed="0"/>
+    <w:lsdException w:name="Medium List 1 Accent 3" w:semiHidden="0" w:uiPriority="65" w:unhideWhenUsed="0"/>
+    <w:lsdException w:name="Medium List 2 Accent 3" w:semiHidden="0" w:uiPriority="66" w:unhideWhenUsed="0"/>
+    <w:lsdException w:name="Medium Grid 1 Accent 3" w:semiHidden="0" w:uiPriority="67" w:unhideWhenUsed="0"/>
+    <w:lsdException w:name="Medium Grid 2 Accent 3" w:semiHidden="0" w:uiPriority="68" w:unhideWhenUsed="0"/>
+    <w:lsdException w:name="Medium Grid 3 Accent 3" w:semiHidden="0" w:uiPriority="69" w:unhideWhenUsed="0"/>
+    <w:lsdException w:name="Dark List Accent 3" w:semiHidden="0" w:uiPriority="70" w:unhideWhenUsed="0"/>
+    <w:lsdException w:name="Colorful Shading Accent 3" w:semiHidden="0" w:uiPriority="71" w:unhideWhenUsed="0"/>
+    <w:lsdException w:name="Colorful List Accent 3" w:semiHidden="0" w:uiPriority="72" w:unhideWhenUsed="0"/>
+    <w:lsdException w:name="Colorful Grid Accent 3" w:semiHidden="0" w:uiPriority="73" w:unhideWhenUsed="0"/>
+    <w:lsdException w:name="Light Shading Accent 4" w:semiHidden="0" w:uiPriority="60" w:unhideWhenUsed="0"/>
+    <w:lsdException w:name="Light List Accent 4" w:semiHidden="0" w:uiPriority="61" w:unhideWhenUsed="0"/>
+    <w:lsdException w:name="Light Grid Accent 4" w:semiHidden="0" w:uiPriority="62" w:unhideWhenUsed="0"/>
+    <w:lsdException w:name="Medium Shading 1 Accent 4" w:semiHidden="0" w:uiPriority="63" w:unhideWhenUsed="0"/>
+    <w:lsdException w:name="Medium Shading 2 Accent 4" w:semiHidden="0" w:uiPriority="64" w:unhideWhenUsed="0"/>
+    <w:lsdException w:name="Medium List 1 Accent 4" w:semiHidden="0" w:uiPriority="65" w:unhideWhenUsed="0"/>
+    <w:lsdException w:name="Medium List 2 Accent 4" w:semiHidden="0" w:uiPriority="66" w:unhideWhenUsed="0"/>
+    <w:lsdException w:name="Medium Grid 1 Accent 4" w:semiHidden="0" w:uiPriority="67" w:unhideWhenUsed="0"/>
+    <w:lsdException w:name="Medium Grid 2 Accent 4" w:semiHidden="0" w:uiPriority="68" w:unhideWhenUsed="0"/>
+    <w:lsdException w:name="Medium Grid 3 Accent 4" w:semiHidden="0" w:uiPriority="69" w:unhideWhenUsed="0"/>
+    <w:lsdException w:name="Dark List Accent 4" w:semiHidden="0" w:uiPriority="70" w:unhideWhenUsed="0"/>
+    <w:lsdException w:name="Colorful Shading Accent 4" w:semiHidden="0" w:uiPriority="71" w:unhideWhenUsed="0"/>
+    <w:lsdException w:name="Colorful List Accent 4" w:semiHidden="0" w:uiPriority="72" w:unhideWhenUsed="0"/>
+    <w:lsdException w:name="Colorful Grid Accent 4" w:semiHidden="0" w:uiPriority="73" w:unhideWhenUsed="0"/>
+    <w:lsdException w:name="Light Shading Accent 5" w:semiHidden="0" w:uiPriority="60" w:unhideWhenUsed="0"/>
+    <w:lsdException w:name="Light List Accent 5" w:semiHidden="0" w:uiPriority="61" w:unhideWhenUsed="0"/>
+    <w:lsdException w:name="Light Grid Accent 5" w:semiHidden="0" w:uiPriority="62" w:unhideWhenUsed="0"/>
+    <w:lsdException w:name="Medium Shading 1 Accent 5" w:semiHidden="0" w:uiPriority="63" w:unhideWhenUsed="0"/>
+    <w:lsdException w:name="Medium Shading 2 Accent 5" w:semiHidden="0" w:uiPriority="64" w:unhideWhenUsed="0"/>
+    <w:lsdException w:name="Medium List 1 Accent 5" w:semiHidden="0" w:uiPriority="65" w:unhideWhenUsed="0"/>
+    <w:lsdException w:name="Medium List 2 Accent 5" w:semiHidden="0" w:uiPriority="66" w:unhideWhenUsed="0"/>
+    <w:lsdException w:name="Medium Grid 1 Accent 5" w:semiHidden="0" w:uiPriority="67" w:unhideWhenUsed="0"/>
+    <w:lsdException w:name="Medium Grid 2 Accent 5" w:semiHidden="0" w:uiPriority="68" w:unhideWhenUsed="0"/>
+    <w:lsdException w:name="Medium Grid 3 Accent 5" w:semiHidden="0" w:uiPriority="69" w:unhideWhenUsed="0"/>
+    <w:lsdException w:name="Dark List Accent 5" w:semiHidden="0" w:uiPriority="70" w:unhideWhenUsed="0"/>
+    <w:lsdException w:name="Colorful Shading Accent 5" w:semiHidden="0" w:uiPriority="71" w:unhideWhenUsed="0"/>
+    <w:lsdException w:name="Colorful List Accent 5" w:semiHidden="0" w:uiPriority="72" w:unhideWhenUsed="0"/>
+    <w:lsdException w:name="Colorful Grid Accent 5" w:semiHidden="0" w:uiPriority="73" w:unhideWhenUsed="0"/>
+    <w:lsdException w:name="Light Shading Accent 6" w:semiHidden="0" w:uiPriority="60" w:unhideWhenUsed="0"/>
+    <w:lsdException w:name="Light List Accent 6" w:semiHidden="0" w:uiPriority="61" w:unhideWhenUsed="0"/>
+    <w:lsdException w:name="Light Grid Accent 6" w:semiHidden="0" w:uiPriority="62" w:unhideWhenUsed="0"/>
+    <w:lsdException w:name="Medium Shading 1 Accent 6" w:semiHidden="0" w:uiPriority="63" w:unhideWhenUsed="0"/>
+    <w:lsdException w:name="Medium Shading 2 Accent 6" w:semiHidden="0" w:uiPriority="64" w:unhideWhenUsed="0"/>
+    <w:lsdException w:name="Medium List 1 Accent 6" w:semiHidden="0" w:uiPriority="65" w:unhideWhenUsed="0"/>
+    <w:lsdException w:name="Medium List 2 Accent 6" w:semiHidden="0" w:uiPriority="66" w:unhideWhenUsed="0"/>
+    <w:lsdException w:name="Medium Grid 1 Accent 6" w:semiHidden="0" w:uiPriority="67" w:unhideWhenUsed="0"/>
+    <w:lsdException w:name="Medium Grid 2 Accent 6" w:semiHidden="0" w:uiPriority="68" w:unhideWhenUsed="0"/>
+    <w:lsdException w:name="Medium Grid 3 Accent 6" w:semiHidden="0" w:uiPriority="69" w:unhideWhenUsed="0"/>
+    <w:lsdException w:name="Dark List Accent 6" w:semiHidden="0" w:uiPriority="70" w:unhideWhenUsed="0"/>
+    <w:lsdException w:name="Colorful Shading Accent 6" w:semiHidden="0" w:uiPriority="71" w:unhideWhenUsed="0"/>
+    <w:lsdException w:name="Colorful List Accent 6" w:semiHidden="0" w:uiPriority="72" w:unhideWhenUsed="0"/>
+    <w:lsdException w:name="Colorful Grid Accent 6" w:semiHidden="0" w:uiPriority="73" w:unhideWhenUsed="0"/>
+    <w:lsdException w:name="Subtle Emphasis" w:semiHidden="0" w:uiPriority="19" w:unhideWhenUsed="0" w:qFormat="1"/>
+    <w:lsdException w:name="Intense Emphasis" w:semiHidden="0" w:uiPriority="21" w:unhideWhenUsed="0" w:qFormat="1"/>
+    <w:lsdException w:name="Subtle Reference" w:semiHidden="0" w:uiPriority="31" w:unhideWhenUsed="0" w:qFormat="1"/>
+    <w:lsdException w:name="Intense Reference" w:semiHidden="0" w:uiPriority="32" w:unhideWhenUsed="0" w:qFormat="1"/>
+    <w:lsdException w:name="Book Title" w:semiHidden="0" w:uiPriority="33" w:unhideWhenUsed="0" w:qFormat="1"/>
+    <w:lsdException w:name="Bibliography" w:uiPriority="37"/>
+    <w:lsdException w:name="TOC Heading" w:uiPriority="39" w:qFormat="1"/>
+  </w:latentStyles>
+  <w:style w:type="paragraph" w:default="1" w:styleId="Normal">
+    <w:name w:val="Normal"/>
+    <w:qFormat/>
+    <w:rsid w:val="009266AB"/>
+    <w:pPr>
+      <w:spacing w:before="60" w:after="60"/>
+    </w:pPr>
+  </w:style>
+  <w:style w:type="paragraph" w:styleId="Heading1">
+    <w:name w:val="heading 1"/>
+    <w:next w:val="Normal"/>
+    <w:link w:val="Heading1Char"/>
+    <w:autoRedefine/>
+    <w:uiPriority w:val="9"/>
+    <w:qFormat/>
+    <w:rsid w:val="00100F7E"/>
+    <w:pPr>
+      <w:keepNext/>
+      <w:keepLines/>
+      <w:pageBreakBefore/>
+      <w:numPr>
+        <w:numId w:val="4"/>
+      </w:numPr>
+      <w:pBdr>
+        <w:bottom w:val="single" w:sz="4" w:space="1" w:color="auto"/>
+      </w:pBdr>
+      <w:spacing w:before="240"/>
+      <w:outlineLvl w:val="0"/>
+    </w:pPr>
+    <w:rPr>
+      <w:rFonts w:asciiTheme="majorHAnsi" w:eastAsiaTheme="majorEastAsia" w:hAnsiTheme="majorHAnsi" w:cstheme="majorBidi"/>
+      <w:b/>
+      <w:color w:val="1F497D" w:themeColor="text2"/>
+      <w:sz w:val="40"/>
+      <w:szCs w:val="32"/>
+    </w:rPr>
+  </w:style>
+  <w:style w:type="paragraph" w:styleId="Heading2">
+    <w:name w:val="heading 2"/>
+    <w:basedOn w:val="Heading1"/>
+    <w:next w:val="Normal"/>
+    <w:link w:val="Heading2Char"/>
+    <w:autoRedefine/>
+    <w:uiPriority w:val="9"/>
+    <w:unhideWhenUsed/>
+    <w:qFormat/>
+    <w:rsid w:val="00100F7E"/>
+    <w:pPr>
+      <w:pageBreakBefore w:val="0"/>
+      <w:numPr>
+        <w:ilvl w:val="1"/>
+      </w:numPr>
+      <w:pBdr>
+        <w:bottom w:val="none" w:sz="0" w:space="0" w:color="auto"/>
+      </w:pBdr>
+      <w:spacing w:before="160"/>
+      <w:outlineLvl w:val="1"/>
+    </w:pPr>
+    <w:rPr>
+      <w:sz w:val="32"/>
+      <w:szCs w:val="26"/>
+    </w:rPr>
+  </w:style>
+  <w:style w:type="paragraph" w:styleId="Heading3">
+    <w:name w:val="heading 3"/>
+    <w:basedOn w:val="Heading2"/>
+    <w:next w:val="Normal"/>
+    <w:link w:val="Heading3Char"/>
+    <w:autoRedefine/>
+    <w:uiPriority w:val="9"/>
+    <w:unhideWhenUsed/>
+    <w:qFormat/>
+    <w:rsid w:val="00100F7E"/>
+    <w:pPr>
+      <w:numPr>
+        <w:ilvl w:val="2"/>
+      </w:numPr>
+      <w:spacing w:before="80"/>
+      <w:outlineLvl w:val="2"/>
+    </w:pPr>
+    <w:rPr>
+      <w:sz w:val="28"/>
+      <w:szCs w:val="24"/>
+    </w:rPr>
+  </w:style>
+  <w:style w:type="paragraph" w:styleId="Heading4">
+    <w:name w:val="heading 4"/>
+    <w:basedOn w:val="Heading3"/>
+    <w:next w:val="Normal"/>
+    <w:link w:val="Heading4Char"/>
+    <w:autoRedefine/>
+    <w:uiPriority w:val="9"/>
+    <w:unhideWhenUsed/>
+    <w:qFormat/>
+    <w:rsid w:val="00100F7E"/>
+    <w:pPr>
+      <w:numPr>
+        <w:ilvl w:val="3"/>
+      </w:numPr>
+      <w:outlineLvl w:val="3"/>
+    </w:pPr>
+    <w:rPr>
+      <w:iCs/>
+    </w:rPr>
+  </w:style>
+  <w:style w:type="paragraph" w:styleId="Heading5">
+    <w:name w:val="heading 5"/>
+    <w:basedOn w:val="Heading4"/>
+    <w:next w:val="Normal"/>
+    <w:link w:val="Heading5Char"/>
+    <w:uiPriority w:val="9"/>
+    <w:unhideWhenUsed/>
+    <w:qFormat/>
+    <w:rsid w:val="00100F7E"/>
+    <w:pPr>
+      <w:numPr>
+        <w:ilvl w:val="4"/>
+      </w:numPr>
+      <w:spacing w:before="40" w:after="0"/>
+      <w:outlineLvl w:val="4"/>
+    </w:pPr>
+    <w:rPr>
+      <w:sz w:val="20"/>
+    </w:rPr>
+  </w:style>
+  <w:style w:type="paragraph" w:styleId="Heading6">
+    <w:name w:val="heading 6"/>
+    <w:basedOn w:val="Heading5"/>
+    <w:next w:val="Normal"/>
+    <w:link w:val="Heading6Char"/>
+    <w:uiPriority w:val="9"/>
+    <w:unhideWhenUsed/>
+    <w:qFormat/>
+    <w:rsid w:val="00100F7E"/>
+    <w:pPr>
+      <w:numPr>
+        <w:ilvl w:val="5"/>
+      </w:numPr>
+      <w:outlineLvl w:val="5"/>
+    </w:pPr>
+  </w:style>
+  <w:style w:type="paragraph" w:styleId="Heading7">
+    <w:name w:val="heading 7"/>
+    <w:basedOn w:val="Heading6"/>
+    <w:next w:val="Normal"/>
+    <w:link w:val="Heading7Char"/>
+    <w:uiPriority w:val="9"/>
+    <w:unhideWhenUsed/>
+    <w:qFormat/>
+    <w:rsid w:val="00100F7E"/>
+    <w:pPr>
+      <w:numPr>
+        <w:ilvl w:val="6"/>
+      </w:numPr>
+      <w:outlineLvl w:val="6"/>
+    </w:pPr>
+    <w:rPr>
+      <w:iCs w:val="0"/>
+    </w:rPr>
+  </w:style>
+  <w:style w:type="paragraph" w:styleId="Heading8">
+    <w:name w:val="heading 8"/>
+    <w:basedOn w:val="Heading7"/>
+    <w:next w:val="Normal"/>
+    <w:link w:val="Heading8Char"/>
+    <w:uiPriority w:val="9"/>
+    <w:unhideWhenUsed/>
+    <w:qFormat/>
+    <w:rsid w:val="00100F7E"/>
+    <w:pPr>
+      <w:numPr>
+        <w:ilvl w:val="7"/>
+      </w:numPr>
+      <w:outlineLvl w:val="7"/>
+    </w:pPr>
+    <w:rPr>
+      <w:szCs w:val="21"/>
+    </w:rPr>
+  </w:style>
+  <w:style w:type="paragraph" w:styleId="Heading9">
+    <w:name w:val="heading 9"/>
+    <w:basedOn w:val="Heading8"/>
+    <w:next w:val="Normal"/>
+    <w:link w:val="Heading9Char"/>
+    <w:uiPriority w:val="9"/>
+    <w:unhideWhenUsed/>
+    <w:qFormat/>
+    <w:rsid w:val="00100F7E"/>
+    <w:pPr>
+      <w:numPr>
+        <w:ilvl w:val="8"/>
+      </w:numPr>
+      <w:outlineLvl w:val="8"/>
+    </w:pPr>
+    <w:rPr>
+      <w:iCs/>
+    </w:rPr>
+  </w:style>
+  <w:style w:type="character" w:default="1" w:styleId="DefaultParagraphFont">
+    <w:name w:val="Default Paragraph Font"/>
+    <w:uiPriority w:val="1"/>
+    <w:semiHidden/>
+    <w:unhideWhenUsed/>
+  </w:style>
+  <w:style w:type="table" w:default="1" w:styleId="TableNormal">
+    <w:name w:val="Normal Table"/>
+    <w:uiPriority w:val="99"/>
+    <w:semiHidden/>
+    <w:unhideWhenUsed/>
+    <w:tblPr>
+      <w:tblInd w:w="0" w:type="dxa"/>
+      <w:tblCellMar>
+        <w:top w:w="0" w:type="dxa"/>
+        <w:left w:w="108" w:type="dxa"/>
+        <w:bottom w:w="0" w:type="dxa"/>
+        <w:right w:w="108" w:type="dxa"/>
+      </w:tblCellMar>
+    </w:tblPr>
+  </w:style>
+  <w:style w:type="numbering" w:default="1" w:styleId="NoList">
+    <w:name w:val="No List"/>
+    <w:uiPriority w:val="99"/>
+    <w:semiHidden/>
+    <w:unhideWhenUsed/>
+  </w:style>
+  <w:style w:type="paragraph" w:styleId="Title">
+    <w:name w:val="Title"/>
+    <w:next w:val="Normal"/>
+    <w:link w:val="TitleChar"/>
+    <w:autoRedefine/>
+    <w:uiPriority w:val="10"/>
+    <w:qFormat/>
+    <w:rsid w:val="00CC1301"/>
+    <w:pPr>
+      <w:pBdr>
+        <w:top w:val="double" w:sz="4" w:space="1" w:color="auto"/>
+        <w:bottom w:val="double" w:sz="4" w:space="1" w:color="auto"/>
+      </w:pBdr>
+      <w:spacing w:after="240" w:line="240" w:lineRule="auto"/>
+      <w:contextualSpacing/>
+      <w:jc w:val="center"/>
+    </w:pPr>
+    <w:rPr>
+      <w:rFonts w:asciiTheme="majorHAnsi" w:eastAsiaTheme="majorEastAsia" w:hAnsiTheme="majorHAnsi" w:cstheme="majorBidi"/>
+      <w:b/>
+      <w:color w:val="1F497D" w:themeColor="text2"/>
+      <w:spacing w:val="-10"/>
+      <w:kern w:val="28"/>
+      <w:sz w:val="48"/>
+      <w:szCs w:val="56"/>
+    </w:rPr>
+  </w:style>
+  <w:style w:type="character" w:customStyle="1" w:styleId="TitleChar">
+    <w:name w:val="Title Char"/>
+    <w:basedOn w:val="DefaultParagraphFont"/>
+    <w:link w:val="Title"/>
+    <w:uiPriority w:val="10"/>
+    <w:rsid w:val="00CC1301"/>
+    <w:rPr>
+      <w:rFonts w:asciiTheme="majorHAnsi" w:eastAsiaTheme="majorEastAsia" w:hAnsiTheme="majorHAnsi" w:cstheme="majorBidi"/>
+      <w:b/>
+      <w:color w:val="1F497D" w:themeColor="text2"/>
+      <w:spacing w:val="-10"/>
+      <w:kern w:val="28"/>
+      <w:sz w:val="48"/>
+      <w:szCs w:val="56"/>
+    </w:rPr>
+  </w:style>
+  <w:style w:type="character" w:customStyle="1" w:styleId="Heading1Char">
+    <w:name w:val="Heading 1 Char"/>
+    <w:basedOn w:val="DefaultParagraphFont"/>
+    <w:link w:val="Heading1"/>
+    <w:uiPriority w:val="9"/>
+    <w:rsid w:val="00100F7E"/>
+    <w:rPr>
+      <w:rFonts w:asciiTheme="majorHAnsi" w:eastAsiaTheme="majorEastAsia" w:hAnsiTheme="majorHAnsi" w:cstheme="majorBidi"/>
+      <w:b/>
+      <w:color w:val="1F497D" w:themeColor="text2"/>
+      <w:sz w:val="40"/>
+      <w:szCs w:val="32"/>
+    </w:rPr>
+  </w:style>
+  <w:style w:type="character" w:customStyle="1" w:styleId="Heading2Char">
+    <w:name w:val="Heading 2 Char"/>
+    <w:basedOn w:val="DefaultParagraphFont"/>
+    <w:link w:val="Heading2"/>
+    <w:uiPriority w:val="9"/>
+    <w:rsid w:val="002319AA"/>
+    <w:rPr>
+      <w:rFonts w:asciiTheme="majorHAnsi" w:eastAsiaTheme="majorEastAsia" w:hAnsiTheme="majorHAnsi" w:cstheme="majorBidi"/>
+      <w:b/>
+      <w:color w:val="1F497D" w:themeColor="text2"/>
+      <w:sz w:val="32"/>
+      <w:szCs w:val="26"/>
+    </w:rPr>
+  </w:style>
+  <w:style w:type="character" w:customStyle="1" w:styleId="Heading3Char">
+    <w:name w:val="Heading 3 Char"/>
+    <w:basedOn w:val="DefaultParagraphFont"/>
+    <w:link w:val="Heading3"/>
+    <w:uiPriority w:val="9"/>
+    <w:rsid w:val="00CC1301"/>
+    <w:rPr>
+      <w:rFonts w:asciiTheme="majorHAnsi" w:eastAsiaTheme="majorEastAsia" w:hAnsiTheme="majorHAnsi" w:cstheme="majorBidi"/>
+      <w:b/>
+      <w:color w:val="1F497D" w:themeColor="text2"/>
+      <w:sz w:val="28"/>
+      <w:szCs w:val="24"/>
+      <w:u w:val="single"/>
+    </w:rPr>
+  </w:style>
+  <w:style w:type="character" w:customStyle="1" w:styleId="Heading4Char">
+    <w:name w:val="Heading 4 Char"/>
+    <w:basedOn w:val="DefaultParagraphFont"/>
+    <w:link w:val="Heading4"/>
+    <w:uiPriority w:val="9"/>
+    <w:rsid w:val="00CC1301"/>
+    <w:rPr>
+      <w:rFonts w:asciiTheme="majorHAnsi" w:eastAsiaTheme="majorEastAsia" w:hAnsiTheme="majorHAnsi" w:cstheme="majorBidi"/>
+      <w:b/>
+      <w:iCs/>
+      <w:color w:val="1F497D" w:themeColor="text2"/>
+      <w:sz w:val="24"/>
+      <w:szCs w:val="24"/>
+      <w:u w:val="single"/>
+    </w:rPr>
+  </w:style>
+  <w:style w:type="paragraph" w:styleId="ListParagraph">
+    <w:name w:val="List Paragraph"/>
+    <w:basedOn w:val="Normal"/>
+    <w:uiPriority w:val="34"/>
+    <w:qFormat/>
+    <w:rsid w:val="00AB7294"/>
+    <w:pPr>
+      <w:ind w:left="720"/>
+      <w:contextualSpacing/>
+    </w:pPr>
+  </w:style>
+  <w:style w:type="paragraph" w:customStyle="1" w:styleId="SourceCode">
+    <w:name w:val="Source Code"/>
+    <w:basedOn w:val="Normal"/>
+    <w:autoRedefine/>
+    <w:qFormat/>
+    <w:rsid w:val="004D0B12"/>
+    <w:pPr>
+      <w:pBdr>
+        <w:left w:val="triple" w:sz="4" w:space="4" w:color="auto"/>
+      </w:pBdr>
+      <w:shd w:val="clear" w:color="F2DBDB" w:themeColor="accent2" w:themeTint="33" w:fill="DBE5F1" w:themeFill="accent1" w:themeFillTint="33"/>
+      <w:spacing w:before="120" w:after="120" w:line="240" w:lineRule="auto"/>
+      <w:contextualSpacing/>
+    </w:pPr>
+    <w:rPr>
+      <w:rFonts w:ascii="Courier New" w:hAnsi="Courier New" w:cs="Courier New"/>
+      <w:sz w:val="20"/>
+      <w:szCs w:val="20"/>
+    </w:rPr>
+  </w:style>
+  <w:style w:type="table" w:styleId="TableGrid">
+    <w:name w:val="Table Grid"/>
+    <w:basedOn w:val="TableNormal"/>
+    <w:uiPriority w:val="59"/>
+    <w:rsid w:val="00CD378E"/>
+    <w:pPr>
+      <w:spacing w:after="0" w:line="240" w:lineRule="auto"/>
+    </w:pPr>
+    <w:tblPr>
+      <w:tblBorders>
+        <w:top w:val="single" w:sz="4" w:space="0" w:color="auto"/>
+        <w:left w:val="single" w:sz="4" w:space="0" w:color="auto"/>
+        <w:bottom w:val="single" w:sz="4" w:space="0" w:color="auto"/>
+        <w:right w:val="single" w:sz="4" w:space="0" w:color="auto"/>
+        <w:insideH w:val="single" w:sz="4" w:space="0" w:color="auto"/>
+        <w:insideV w:val="single" w:sz="4" w:space="0" w:color="auto"/>
+      </w:tblBorders>
+    </w:tblPr>
+  </w:style>
+  <w:style w:type="table" w:customStyle="1" w:styleId="GridTable4Accent1">
+    <w:name w:val="Grid Table 4 Accent 1"/>
+    <w:basedOn w:val="TableNormal"/>
+    <w:uiPriority w:val="49"/>
+    <w:rsid w:val="00CD378E"/>
+    <w:pPr>
+      <w:spacing w:after="0" w:line="240" w:lineRule="auto"/>
+    </w:pPr>
+    <w:rPr>
+      <w:rFonts w:asciiTheme="majorHAnsi" w:hAnsiTheme="majorHAnsi"/>
+      <w:b/>
+    </w:rPr>
+    <w:tblPr>
+      <w:tblStyleRowBandSize w:val="1"/>
+      <w:tblStyleColBandSize w:val="1"/>
+      <w:tblBorders>
+        <w:top w:val="single" w:sz="4" w:space="0" w:color="95B3D7" w:themeColor="accent1" w:themeTint="99"/>
+        <w:left w:val="single" w:sz="4" w:space="0" w:color="95B3D7" w:themeColor="accent1" w:themeTint="99"/>
+        <w:bottom w:val="single" w:sz="4" w:space="0" w:color="95B3D7" w:themeColor="accent1" w:themeTint="99"/>
+        <w:right w:val="single" w:sz="4" w:space="0" w:color="95B3D7" w:themeColor="accent1" w:themeTint="99"/>
+        <w:insideH w:val="single" w:sz="4" w:space="0" w:color="95B3D7" w:themeColor="accent1" w:themeTint="99"/>
+        <w:insideV w:val="single" w:sz="4" w:space="0" w:color="95B3D7" w:themeColor="accent1" w:themeTint="99"/>
+      </w:tblBorders>
+    </w:tblPr>
+    <w:tblStylePr w:type="firstRow">
+      <w:rPr>
+        <w:b/>
+        <w:bCs/>
+        <w:color w:val="FFFFFF" w:themeColor="background1"/>
+      </w:rPr>
+      <w:tblPr/>
+      <w:tcPr>
+        <w:tcBorders>
+          <w:top w:val="single" w:sz="4" w:space="0" w:color="4F81BD" w:themeColor="accent1"/>
+          <w:left w:val="single" w:sz="4" w:space="0" w:color="4F81BD" w:themeColor="accent1"/>
+          <w:bottom w:val="single" w:sz="4" w:space="0" w:color="4F81BD" w:themeColor="accent1"/>
+          <w:right w:val="single" w:sz="4" w:space="0" w:color="4F81BD" w:themeColor="accent1"/>
+          <w:insideH w:val="nil"/>
+          <w:insideV w:val="nil"/>
+        </w:tcBorders>
+        <w:shd w:val="clear" w:color="auto" w:fill="4F81BD" w:themeFill="accent1"/>
+      </w:tcPr>
+    </w:tblStylePr>
+    <w:tblStylePr w:type="lastRow">
+      <w:rPr>
+        <w:b/>
+        <w:bCs/>
+      </w:rPr>
+      <w:tblPr/>
+      <w:tcPr>
+        <w:tcBorders>
+          <w:top w:val="double" w:sz="4" w:space="0" w:color="4F81BD" w:themeColor="accent1"/>
+        </w:tcBorders>
+      </w:tcPr>
+    </w:tblStylePr>
+    <w:tblStylePr w:type="firstCol">
+      <w:rPr>
+        <w:b/>
+        <w:bCs/>
+      </w:rPr>
+    </w:tblStylePr>
+    <w:tblStylePr w:type="lastCol">
+      <w:rPr>
+        <w:b/>
+        <w:bCs/>
+      </w:rPr>
+    </w:tblStylePr>
+    <w:tblStylePr w:type="band1Vert">
+      <w:tblPr/>
+      <w:tcPr>
+        <w:shd w:val="clear" w:color="auto" w:fill="DBE5F1" w:themeFill="accent1" w:themeFillTint="33"/>
+      </w:tcPr>
+    </w:tblStylePr>
+    <w:tblStylePr w:type="band1Horz">
+      <w:tblPr/>
+      <w:tcPr>
+        <w:shd w:val="clear" w:color="auto" w:fill="DBE5F1" w:themeFill="accent1" w:themeFillTint="33"/>
+      </w:tcPr>
+    </w:tblStylePr>
+  </w:style>
+  <w:style w:type="table" w:customStyle="1" w:styleId="Table">
+    <w:name w:val="Table"/>
+    <w:basedOn w:val="TableNormal"/>
+    <w:uiPriority w:val="99"/>
+    <w:rsid w:val="009266AB"/>
+    <w:pPr>
+      <w:spacing w:after="0" w:line="240" w:lineRule="auto"/>
+    </w:pPr>
+    <w:rPr>
+      <w:rFonts w:asciiTheme="majorHAnsi" w:hAnsiTheme="majorHAnsi"/>
+      <w:sz w:val="20"/>
+    </w:rPr>
+    <w:tblPr>
+      <w:tblStyleRowBandSize w:val="1"/>
+      <w:tblBorders>
+        <w:top w:val="single" w:sz="4" w:space="0" w:color="1F497D" w:themeColor="text2"/>
+        <w:left w:val="single" w:sz="4" w:space="0" w:color="1F497D" w:themeColor="text2"/>
+        <w:bottom w:val="single" w:sz="4" w:space="0" w:color="1F497D" w:themeColor="text2"/>
+        <w:right w:val="single" w:sz="4" w:space="0" w:color="1F497D" w:themeColor="text2"/>
+        <w:insideH w:val="single" w:sz="4" w:space="0" w:color="1F497D" w:themeColor="text2"/>
+        <w:insideV w:val="single" w:sz="4" w:space="0" w:color="1F497D" w:themeColor="text2"/>
+      </w:tblBorders>
+    </w:tblPr>
+    <w:tcPr>
+      <w:shd w:val="clear" w:color="auto" w:fill="auto"/>
+    </w:tcPr>
+    <w:tblStylePr w:type="firstRow">
+      <w:pPr>
+        <w:jc w:val="center"/>
+      </w:pPr>
+      <w:rPr>
+        <w:rFonts w:asciiTheme="majorHAnsi" w:hAnsiTheme="majorHAnsi"/>
+        <w:b/>
+        <w:color w:val="FFFFFF" w:themeColor="background1"/>
+        <w:sz w:val="22"/>
+      </w:rPr>
+      <w:tblPr/>
+      <w:tcPr>
+        <w:shd w:val="clear" w:color="auto" w:fill="4F81BD" w:themeFill="accent1"/>
+      </w:tcPr>
+    </w:tblStylePr>
+    <w:tblStylePr w:type="lastRow">
+      <w:rPr>
+        <w:rFonts w:asciiTheme="majorHAnsi" w:hAnsiTheme="majorHAnsi"/>
+        <w:b w:val="0"/>
+        <w:i w:val="0"/>
+        <w:sz w:val="20"/>
+      </w:rPr>
+    </w:tblStylePr>
+    <w:tblStylePr w:type="firstCol">
+      <w:rPr>
+        <w:rFonts w:asciiTheme="majorHAnsi" w:hAnsiTheme="majorHAnsi"/>
+        <w:b w:val="0"/>
+      </w:rPr>
+    </w:tblStylePr>
+    <w:tblStylePr w:type="lastCol">
+      <w:rPr>
+        <w:rFonts w:asciiTheme="majorHAnsi" w:hAnsiTheme="majorHAnsi"/>
+      </w:rPr>
+    </w:tblStylePr>
+    <w:tblStylePr w:type="band1Horz">
+      <w:rPr>
+        <w:rFonts w:asciiTheme="majorHAnsi" w:hAnsiTheme="majorHAnsi"/>
+        <w:b w:val="0"/>
+        <w:color w:val="auto"/>
+        <w:sz w:val="22"/>
+      </w:rPr>
+    </w:tblStylePr>
+    <w:tblStylePr w:type="band2Horz">
+      <w:rPr>
+        <w:rFonts w:asciiTheme="majorHAnsi" w:hAnsiTheme="majorHAnsi"/>
+        <w:sz w:val="22"/>
+      </w:rPr>
+      <w:tblPr/>
+      <w:tcPr>
+        <w:shd w:val="clear" w:color="auto" w:fill="DBE5F1" w:themeFill="accent1" w:themeFillTint="33"/>
+      </w:tcPr>
+    </w:tblStylePr>
+  </w:style>
+  <w:style w:type="paragraph" w:customStyle="1" w:styleId="VerbatimChar">
+    <w:name w:val="VerbatimChar"/>
+    <w:next w:val="Normal"/>
+    <w:link w:val="VerbatimCharChar"/>
+    <w:autoRedefine/>
+    <w:qFormat/>
+    <w:rsid w:val="00E248FC"/>
+    <w:pPr>
+      <w:spacing w:after="0"/>
+    </w:pPr>
+    <w:rPr>
+      <w:rFonts w:ascii="Courier New" w:hAnsi="Courier New" w:cs="Courier New"/>
+      <w:color w:val="FF0000"/>
+      <w:sz w:val="20"/>
+      <w:szCs w:val="20"/>
+    </w:rPr>
+  </w:style>
+  <w:style w:type="character" w:customStyle="1" w:styleId="VerbatimCharChar">
+    <w:name w:val="VerbatimChar Char"/>
+    <w:basedOn w:val="DefaultParagraphFont"/>
+    <w:link w:val="VerbatimChar"/>
+    <w:rsid w:val="00E248FC"/>
+    <w:rPr>
+      <w:rFonts w:ascii="Courier New" w:hAnsi="Courier New" w:cs="Courier New"/>
+      <w:color w:val="FF0000"/>
+      <w:sz w:val="20"/>
+      <w:szCs w:val="20"/>
+    </w:rPr>
+  </w:style>
+  <w:style w:type="paragraph" w:styleId="TOCHeading">
+    <w:name w:val="TOC Heading"/>
+    <w:basedOn w:val="Heading1"/>
+    <w:next w:val="Normal"/>
+    <w:uiPriority w:val="39"/>
+    <w:unhideWhenUsed/>
+    <w:qFormat/>
+    <w:rsid w:val="00E30EA4"/>
+    <w:pPr>
+      <w:pageBreakBefore w:val="0"/>
+      <w:numPr>
+        <w:numId w:val="0"/>
+      </w:numPr>
+      <w:pBdr>
+        <w:bottom w:val="none" w:sz="0" w:space="0" w:color="auto"/>
+      </w:pBdr>
+      <w:spacing w:after="0" w:line="259" w:lineRule="auto"/>
+      <w:outlineLvl w:val="9"/>
+    </w:pPr>
+    <w:rPr>
+      <w:b w:val="0"/>
+      <w:lang w:val="en-US"/>
+    </w:rPr>
+  </w:style>
+  <w:style w:type="paragraph" w:styleId="TOC1">
+    <w:name w:val="toc 1"/>
+    <w:basedOn w:val="Normal"/>
+    <w:next w:val="Normal"/>
+    <w:autoRedefine/>
+    <w:uiPriority w:val="39"/>
+    <w:unhideWhenUsed/>
+    <w:rsid w:val="00147A15"/>
+    <w:pPr>
+      <w:spacing w:after="100"/>
+    </w:pPr>
+  </w:style>
+  <w:style w:type="paragraph" w:styleId="TOC2">
+    <w:name w:val="toc 2"/>
+    <w:basedOn w:val="Normal"/>
+    <w:next w:val="Normal"/>
+    <w:autoRedefine/>
+    <w:uiPriority w:val="39"/>
+    <w:unhideWhenUsed/>
+    <w:rsid w:val="00147A15"/>
+    <w:pPr>
+      <w:spacing w:after="100"/>
+      <w:ind w:left="220"/>
+    </w:pPr>
+  </w:style>
+  <w:style w:type="paragraph" w:styleId="TOC3">
+    <w:name w:val="toc 3"/>
+    <w:basedOn w:val="Normal"/>
+    <w:next w:val="Normal"/>
+    <w:autoRedefine/>
+    <w:uiPriority w:val="39"/>
+    <w:unhideWhenUsed/>
+    <w:rsid w:val="00147A15"/>
+    <w:pPr>
+      <w:spacing w:after="100"/>
+      <w:ind w:left="440"/>
+    </w:pPr>
+  </w:style>
+  <w:style w:type="character" w:styleId="Hyperlink">
+    <w:name w:val="Hyperlink"/>
+    <w:basedOn w:val="DefaultParagraphFont"/>
+    <w:uiPriority w:val="99"/>
+    <w:unhideWhenUsed/>
+    <w:rsid w:val="00147A15"/>
+    <w:rPr>
+      <w:color w:val="0000FF" w:themeColor="hyperlink"/>
+      <w:u w:val="single"/>
+    </w:rPr>
+  </w:style>
+  <w:style w:type="character" w:customStyle="1" w:styleId="VerbatimCharNew">
+    <w:name w:val="VerbatimCharNew"/>
+    <w:basedOn w:val="VerbatimCharChar"/>
+    <w:uiPriority w:val="1"/>
+    <w:qFormat/>
+    <w:rsid w:val="008B5930"/>
+    <w:rPr>
+      <w:rFonts w:ascii="Courier New" w:hAnsi="Courier New" w:cs="Courier New"/>
+      <w:color w:val="4F81BD" w:themeColor="accent1"/>
+      <w:sz w:val="20"/>
+      <w:szCs w:val="20"/>
+    </w:rPr>
+  </w:style>
+  <w:style w:type="character" w:customStyle="1" w:styleId="Heading5Char">
+    <w:name w:val="Heading 5 Char"/>
+    <w:basedOn w:val="DefaultParagraphFont"/>
+    <w:link w:val="Heading5"/>
+    <w:uiPriority w:val="9"/>
+    <w:rsid w:val="00AB0858"/>
+    <w:rPr>
+      <w:rFonts w:asciiTheme="majorHAnsi" w:eastAsiaTheme="majorEastAsia" w:hAnsiTheme="majorHAnsi" w:cstheme="majorBidi"/>
+      <w:b/>
+      <w:iCs/>
+      <w:color w:val="1F497D" w:themeColor="text2"/>
+      <w:sz w:val="20"/>
+      <w:szCs w:val="24"/>
+      <w:u w:val="single"/>
+    </w:rPr>
+  </w:style>
+  <w:style w:type="character" w:customStyle="1" w:styleId="Heading6Char">
+    <w:name w:val="Heading 6 Char"/>
+    <w:basedOn w:val="DefaultParagraphFont"/>
+    <w:link w:val="Heading6"/>
+    <w:uiPriority w:val="9"/>
+    <w:rsid w:val="00AB0858"/>
+    <w:rPr>
+      <w:rFonts w:asciiTheme="majorHAnsi" w:eastAsiaTheme="majorEastAsia" w:hAnsiTheme="majorHAnsi" w:cstheme="majorBidi"/>
+      <w:b/>
+      <w:iCs/>
+      <w:color w:val="1F497D" w:themeColor="text2"/>
+      <w:sz w:val="20"/>
+      <w:szCs w:val="24"/>
+      <w:u w:val="single"/>
+    </w:rPr>
+  </w:style>
+  <w:style w:type="character" w:customStyle="1" w:styleId="Heading7Char">
+    <w:name w:val="Heading 7 Char"/>
+    <w:basedOn w:val="DefaultParagraphFont"/>
+    <w:link w:val="Heading7"/>
+    <w:uiPriority w:val="9"/>
+    <w:rsid w:val="00AB0858"/>
+    <w:rPr>
+      <w:rFonts w:asciiTheme="majorHAnsi" w:eastAsiaTheme="majorEastAsia" w:hAnsiTheme="majorHAnsi" w:cstheme="majorBidi"/>
+      <w:b/>
+      <w:color w:val="1F497D" w:themeColor="text2"/>
+      <w:sz w:val="20"/>
+      <w:szCs w:val="24"/>
+      <w:u w:val="single"/>
+    </w:rPr>
+  </w:style>
+  <w:style w:type="character" w:customStyle="1" w:styleId="Heading8Char">
+    <w:name w:val="Heading 8 Char"/>
+    <w:basedOn w:val="DefaultParagraphFont"/>
+    <w:link w:val="Heading8"/>
+    <w:uiPriority w:val="9"/>
+    <w:rsid w:val="00AB0858"/>
+    <w:rPr>
+      <w:rFonts w:asciiTheme="majorHAnsi" w:eastAsiaTheme="majorEastAsia" w:hAnsiTheme="majorHAnsi" w:cstheme="majorBidi"/>
+      <w:b/>
+      <w:color w:val="1F497D" w:themeColor="text2"/>
+      <w:sz w:val="20"/>
+      <w:szCs w:val="21"/>
+      <w:u w:val="single"/>
+    </w:rPr>
+  </w:style>
+  <w:style w:type="character" w:customStyle="1" w:styleId="Heading9Char">
+    <w:name w:val="Heading 9 Char"/>
+    <w:basedOn w:val="DefaultParagraphFont"/>
+    <w:link w:val="Heading9"/>
+    <w:uiPriority w:val="9"/>
+    <w:rsid w:val="00AB0858"/>
+    <w:rPr>
+      <w:rFonts w:asciiTheme="majorHAnsi" w:eastAsiaTheme="majorEastAsia" w:hAnsiTheme="majorHAnsi" w:cstheme="majorBidi"/>
+      <w:b/>
+      <w:iCs/>
+      <w:color w:val="1F497D" w:themeColor="text2"/>
+      <w:sz w:val="20"/>
+      <w:szCs w:val="21"/>
+      <w:u w:val="single"/>
+    </w:rPr>
+  </w:style>
+  <w:style w:type="numbering" w:customStyle="1" w:styleId="Headingsnumbered">
+    <w:name w:val="Headings)numbered"/>
+    <w:uiPriority w:val="99"/>
+    <w:rsid w:val="00100F7E"/>
+    <w:pPr>
+      <w:numPr>
+        <w:numId w:val="4"/>
+      </w:numPr>
+    </w:pPr>
+  </w:style>
+  <w:style w:type="paragraph" w:styleId="BalloonText">
+    <w:name w:val="Balloon Text"/>
+    <w:basedOn w:val="Normal"/>
+    <w:link w:val="BalloonTextChar"/>
+    <w:uiPriority w:val="99"/>
+    <w:semiHidden/>
+    <w:unhideWhenUsed/>
+    <w:rsid w:val="002E2AC5"/>
+    <w:pPr>
+      <w:spacing w:before="0" w:after="0" w:line="240" w:lineRule="auto"/>
+    </w:pPr>
+    <w:rPr>
+      <w:rFonts w:ascii="Tahoma" w:hAnsi="Tahoma" w:cs="Tahoma"/>
+      <w:sz w:val="16"/>
+      <w:szCs w:val="16"/>
+    </w:rPr>
+  </w:style>
+  <w:style w:type="character" w:customStyle="1" w:styleId="BalloonTextChar">
+    <w:name w:val="Balloon Text Char"/>
+    <w:basedOn w:val="DefaultParagraphFont"/>
+    <w:link w:val="BalloonText"/>
+    <w:uiPriority w:val="99"/>
+    <w:semiHidden/>
+    <w:rsid w:val="002E2AC5"/>
+    <w:rPr>
+      <w:rFonts w:ascii="Tahoma" w:hAnsi="Tahoma" w:cs="Tahoma"/>
+      <w:sz w:val="16"/>
+      <w:szCs w:val="16"/>
+    </w:rPr>
   </w:style>
 </w:styles>
 </file>
@@ -2960,7 +3744,7 @@
 </file>
 
 <file path=customXml/itemProps1.xml><?xml version="1.0" encoding="utf-8"?>
-<ds:datastoreItem xmlns:ds="http://schemas.openxmlformats.org/officeDocument/2006/customXml" ds:itemID="{7ECBBF18-DD7D-4027-868C-08C5AA05B147}">
+<ds:datastoreItem xmlns:ds="http://schemas.openxmlformats.org/officeDocument/2006/customXml" ds:itemID="{5186A886-4595-47EE-AD38-7A2B219FF467}">
   <ds:schemaRefs>
     <ds:schemaRef ds:uri="http://schemas.openxmlformats.org/officeDocument/2006/bibliography"/>
   </ds:schemaRefs>

</xml_diff>